<commit_message>
A dokumentáció bővítése, hozzáigazítása a programhoz
</commit_message>
<xml_diff>
--- a/documents/TableInserts.docx
+++ b/documents/TableInserts.docx
@@ -10,12 +10,30 @@
           <w:szCs w:val="24"/>
         </w:rPr>
       </w:pPr>
-      <w:r>
-        <w:rPr>
-          <w:sz w:val="24"/>
-          <w:szCs w:val="24"/>
-        </w:rPr>
-        <w:t xml:space="preserve">Az adatbázis </w:t>
+      <w:bookmarkStart w:id="0" w:name="_GoBack"/>
+      <w:bookmarkEnd w:id="0"/>
+      <w:r>
+        <w:rPr>
+          <w:sz w:val="24"/>
+          <w:szCs w:val="24"/>
+        </w:rPr>
+        <w:t xml:space="preserve">A </w:t>
+      </w:r>
+      <w:proofErr w:type="spellStart"/>
+      <w:r>
+        <w:rPr>
+          <w:sz w:val="24"/>
+          <w:szCs w:val="24"/>
+        </w:rPr>
+        <w:t>movies.db</w:t>
+      </w:r>
+      <w:proofErr w:type="spellEnd"/>
+      <w:r>
+        <w:rPr>
+          <w:sz w:val="24"/>
+          <w:szCs w:val="24"/>
+        </w:rPr>
+        <w:t xml:space="preserve"> adatbázis </w:t>
       </w:r>
       <w:proofErr w:type="spellStart"/>
       <w:r>
@@ -31,7 +49,28 @@
           <w:sz w:val="24"/>
           <w:szCs w:val="24"/>
         </w:rPr>
-        <w:t xml:space="preserve"> táblájában </w:t>
+        <w:t xml:space="preserve"> táblájában</w:t>
+      </w:r>
+      <w:r>
+        <w:rPr>
+          <w:sz w:val="24"/>
+          <w:szCs w:val="24"/>
+        </w:rPr>
+        <w:t xml:space="preserve"> filmek, és a hozzájuk tartozó különböző adatok szerepelnek. 1 sor 1 filmet tartalmaz, illetve annak adatait. Viszont a tulajdonságok</w:t>
+      </w:r>
+      <w:r>
+        <w:rPr>
+          <w:sz w:val="24"/>
+          <w:szCs w:val="24"/>
+        </w:rPr>
+        <w:t xml:space="preserve"> között</w:t>
+      </w:r>
+      <w:r>
+        <w:rPr>
+          <w:sz w:val="24"/>
+          <w:szCs w:val="24"/>
+        </w:rPr>
+        <w:t xml:space="preserve"> </w:t>
       </w:r>
       <w:r>
         <w:rPr>
@@ -45,169 +84,14 @@
           <w:sz w:val="24"/>
           <w:szCs w:val="24"/>
         </w:rPr>
-        <w:t xml:space="preserve">, amely vesszővel elválasztott felsorolásokat tartalmaz. Ezeket a mezőket le kell bontani, hogy </w:t>
-      </w:r>
-      <w:proofErr w:type="spellStart"/>
-      <w:r>
-        <w:rPr>
-          <w:sz w:val="24"/>
-          <w:szCs w:val="24"/>
-        </w:rPr>
-        <w:t>kezelhetőek</w:t>
-      </w:r>
-      <w:proofErr w:type="spellEnd"/>
-      <w:r>
-        <w:rPr>
-          <w:sz w:val="24"/>
-          <w:szCs w:val="24"/>
-        </w:rPr>
-        <w:t xml:space="preserve"> legyenek. Ebben az esetben szükség van egy külön táblára, amiben az éppen lebontott mező összes adata szerepel ismétlődések nélkül úgy, hogy minden egyes </w:t>
-      </w:r>
-      <w:r>
-        <w:rPr>
-          <w:sz w:val="24"/>
-          <w:szCs w:val="24"/>
-        </w:rPr>
-        <w:t>adat</w:t>
-      </w:r>
-      <w:r>
-        <w:rPr>
-          <w:sz w:val="24"/>
-          <w:szCs w:val="24"/>
-        </w:rPr>
-        <w:t xml:space="preserve"> egy új sor</w:t>
-      </w:r>
-      <w:r>
-        <w:rPr>
-          <w:sz w:val="24"/>
-          <w:szCs w:val="24"/>
-        </w:rPr>
-        <w:t>. T</w:t>
-      </w:r>
-      <w:r>
-        <w:rPr>
-          <w:sz w:val="24"/>
-          <w:szCs w:val="24"/>
-        </w:rPr>
-        <w:t xml:space="preserve">ehát ahol eddig </w:t>
-      </w:r>
-      <w:proofErr w:type="spellStart"/>
-      <w:r>
-        <w:rPr>
-          <w:sz w:val="24"/>
-          <w:szCs w:val="24"/>
-        </w:rPr>
-        <w:t>vesszők</w:t>
-      </w:r>
-      <w:proofErr w:type="spellEnd"/>
-      <w:r>
-        <w:rPr>
-          <w:sz w:val="24"/>
-          <w:szCs w:val="24"/>
-        </w:rPr>
-        <w:t xml:space="preserve"> voltak, azok az adatok külön-külön új sorba kerülnek</w:t>
-      </w:r>
-      <w:r>
-        <w:rPr>
-          <w:sz w:val="24"/>
-          <w:szCs w:val="24"/>
-        </w:rPr>
-        <w:t>.</w:t>
-      </w:r>
-      <w:r>
-        <w:rPr>
-          <w:sz w:val="24"/>
-          <w:szCs w:val="24"/>
-        </w:rPr>
-        <w:t xml:space="preserve"> Ahhoz, h</w:t>
-      </w:r>
-      <w:r>
-        <w:rPr>
-          <w:sz w:val="24"/>
-          <w:szCs w:val="24"/>
-        </w:rPr>
-        <w:t xml:space="preserve">ogy az így kapott adatokat hozzá tudjuk rendelni a filmekhez, mivel több-több kapcsolat van az adatok között, így szükség lesz annyi kapcsolótáblára is, ahány új táblánk keletkezett az adatok lebontása során. A </w:t>
-      </w:r>
-      <w:proofErr w:type="spellStart"/>
-      <w:r>
-        <w:rPr>
-          <w:sz w:val="24"/>
-          <w:szCs w:val="24"/>
-        </w:rPr>
-        <w:t>TableI</w:t>
-      </w:r>
-      <w:r>
-        <w:rPr>
-          <w:sz w:val="24"/>
-          <w:szCs w:val="24"/>
-        </w:rPr>
-        <w:t>nserts</w:t>
-      </w:r>
-      <w:proofErr w:type="spellEnd"/>
-      <w:r>
-        <w:rPr>
-          <w:sz w:val="24"/>
-          <w:szCs w:val="24"/>
-        </w:rPr>
-        <w:t xml:space="preserve"> nevű </w:t>
-      </w:r>
-      <w:r>
-        <w:rPr>
-          <w:sz w:val="24"/>
-          <w:szCs w:val="24"/>
-        </w:rPr>
-        <w:t xml:space="preserve">C# </w:t>
-      </w:r>
-      <w:r>
-        <w:rPr>
-          <w:sz w:val="24"/>
-          <w:szCs w:val="24"/>
-        </w:rPr>
-        <w:t xml:space="preserve">program </w:t>
-      </w:r>
-      <w:r>
-        <w:rPr>
-          <w:sz w:val="24"/>
-          <w:szCs w:val="24"/>
-        </w:rPr>
-        <w:t>egy</w:t>
-      </w:r>
-      <w:r>
-        <w:rPr>
-          <w:sz w:val="24"/>
-          <w:szCs w:val="24"/>
-        </w:rPr>
-        <w:t xml:space="preserve"> 3 osztályból álló</w:t>
-      </w:r>
-      <w:r>
-        <w:rPr>
-          <w:sz w:val="24"/>
-          <w:szCs w:val="24"/>
-        </w:rPr>
-        <w:t xml:space="preserve"> egyszerű konzolos alkalmazás, amely </w:t>
-      </w:r>
-      <w:proofErr w:type="gramStart"/>
-      <w:r>
-        <w:rPr>
-          <w:sz w:val="24"/>
-          <w:szCs w:val="24"/>
-        </w:rPr>
-        <w:t>ezen</w:t>
-      </w:r>
-      <w:proofErr w:type="gramEnd"/>
-      <w:r>
-        <w:rPr>
-          <w:sz w:val="24"/>
-          <w:szCs w:val="24"/>
-        </w:rPr>
-        <w:t xml:space="preserve"> táblák, illetve kapcsolótáblák feltöltését végzi el.</w:t>
-      </w:r>
-      <w:r>
-        <w:rPr>
-          <w:sz w:val="24"/>
-          <w:szCs w:val="24"/>
-        </w:rPr>
-        <w:t xml:space="preserve"> </w:t>
+        <w:t>, amely vesszővel elválas</w:t>
+      </w:r>
+      <w:r>
+        <w:rPr>
+          <w:sz w:val="24"/>
+          <w:szCs w:val="24"/>
+        </w:rPr>
+        <w:t>ztott felsorolásokat tartalmaz.</w:t>
       </w:r>
     </w:p>
     <w:p>
@@ -223,386 +107,370 @@
           <w:sz w:val="24"/>
           <w:szCs w:val="24"/>
         </w:rPr>
-        <w:t xml:space="preserve">A lebontandó mezők a </w:t>
-      </w:r>
-      <w:proofErr w:type="spellStart"/>
-      <w:r>
-        <w:rPr>
-          <w:sz w:val="24"/>
-          <w:szCs w:val="24"/>
-        </w:rPr>
-        <w:t>Keywords</w:t>
-      </w:r>
-      <w:proofErr w:type="spellEnd"/>
-      <w:r>
-        <w:rPr>
-          <w:sz w:val="24"/>
-          <w:szCs w:val="24"/>
-        </w:rPr>
-        <w:t xml:space="preserve">, </w:t>
-      </w:r>
-      <w:proofErr w:type="spellStart"/>
-      <w:r>
-        <w:rPr>
-          <w:sz w:val="24"/>
-          <w:szCs w:val="24"/>
-        </w:rPr>
-        <w:t>Languages</w:t>
-      </w:r>
-      <w:proofErr w:type="spellEnd"/>
-      <w:r>
-        <w:rPr>
-          <w:sz w:val="24"/>
-          <w:szCs w:val="24"/>
-        </w:rPr>
-        <w:t xml:space="preserve">, </w:t>
-      </w:r>
-      <w:proofErr w:type="spellStart"/>
-      <w:r>
-        <w:rPr>
-          <w:sz w:val="24"/>
-          <w:szCs w:val="24"/>
-        </w:rPr>
-        <w:t>Directors</w:t>
-      </w:r>
-      <w:proofErr w:type="spellEnd"/>
-      <w:r>
-        <w:rPr>
-          <w:sz w:val="24"/>
-          <w:szCs w:val="24"/>
-        </w:rPr>
-        <w:t xml:space="preserve">, </w:t>
-      </w:r>
-      <w:proofErr w:type="spellStart"/>
-      <w:r>
-        <w:rPr>
-          <w:sz w:val="24"/>
-          <w:szCs w:val="24"/>
-        </w:rPr>
-        <w:t>Countries</w:t>
-      </w:r>
-      <w:proofErr w:type="spellEnd"/>
-      <w:r>
-        <w:rPr>
-          <w:sz w:val="24"/>
-          <w:szCs w:val="24"/>
-        </w:rPr>
-        <w:t xml:space="preserve"> és </w:t>
-      </w:r>
-      <w:proofErr w:type="spellStart"/>
-      <w:r>
-        <w:rPr>
-          <w:sz w:val="24"/>
-          <w:szCs w:val="24"/>
-        </w:rPr>
-        <w:t>Genres</w:t>
-      </w:r>
-      <w:proofErr w:type="spellEnd"/>
-      <w:r>
-        <w:rPr>
-          <w:sz w:val="24"/>
-          <w:szCs w:val="24"/>
-        </w:rPr>
-        <w:t xml:space="preserve">. </w:t>
-      </w:r>
-      <w:r>
-        <w:rPr>
-          <w:sz w:val="24"/>
-          <w:szCs w:val="24"/>
-        </w:rPr>
-        <w:t xml:space="preserve">A program </w:t>
-      </w:r>
-      <w:r>
-        <w:rPr>
-          <w:sz w:val="24"/>
-          <w:szCs w:val="24"/>
-        </w:rPr>
-        <w:t xml:space="preserve">az adatbázis </w:t>
-      </w:r>
-      <w:proofErr w:type="spellStart"/>
-      <w:r>
-        <w:rPr>
-          <w:sz w:val="24"/>
-          <w:szCs w:val="24"/>
-        </w:rPr>
-        <w:t>movie</w:t>
-      </w:r>
-      <w:proofErr w:type="spellEnd"/>
-      <w:r>
-        <w:rPr>
-          <w:sz w:val="24"/>
-          <w:szCs w:val="24"/>
-        </w:rPr>
-        <w:t xml:space="preserve"> tábláját használja bemeneti adatként, és az előbb említ</w:t>
-      </w:r>
-      <w:r>
-        <w:rPr>
-          <w:sz w:val="24"/>
-          <w:szCs w:val="24"/>
-        </w:rPr>
-        <w:t>ett táblákat, illetve az azokhoz</w:t>
-      </w:r>
-      <w:r>
-        <w:rPr>
-          <w:sz w:val="24"/>
-          <w:szCs w:val="24"/>
-        </w:rPr>
-        <w:t xml:space="preserve"> kapcsolódó kapcsolótáblákat tölti fel. Mivel egy </w:t>
-      </w:r>
-      <w:proofErr w:type="spellStart"/>
-      <w:r>
-        <w:rPr>
-          <w:sz w:val="24"/>
-          <w:szCs w:val="24"/>
-        </w:rPr>
-        <w:t>SQLite</w:t>
-      </w:r>
-      <w:proofErr w:type="spellEnd"/>
-      <w:r>
-        <w:rPr>
-          <w:sz w:val="24"/>
-          <w:szCs w:val="24"/>
-        </w:rPr>
-        <w:t xml:space="preserve"> adatbázisból olvas, és abba is ír, ezért </w:t>
-      </w:r>
-      <w:r>
-        <w:rPr>
-          <w:sz w:val="24"/>
-          <w:szCs w:val="24"/>
-        </w:rPr>
-        <w:t xml:space="preserve">kapcsolatot kell teremteni a program és az adatbázis között, ez az </w:t>
-      </w:r>
-      <w:proofErr w:type="spellStart"/>
-      <w:r>
-        <w:rPr>
-          <w:sz w:val="24"/>
-          <w:szCs w:val="24"/>
-        </w:rPr>
-        <w:t>SqlConnector</w:t>
-      </w:r>
-      <w:proofErr w:type="spellEnd"/>
-      <w:r>
-        <w:rPr>
-          <w:sz w:val="24"/>
-          <w:szCs w:val="24"/>
-        </w:rPr>
-        <w:t xml:space="preserve"> nevű osztályban valósul meg.</w:t>
+        <w:t xml:space="preserve">Ezeknek a </w:t>
+      </w:r>
+      <w:proofErr w:type="spellStart"/>
+      <w:r>
+        <w:rPr>
+          <w:sz w:val="24"/>
+          <w:szCs w:val="24"/>
+        </w:rPr>
+        <w:t>mezőknek</w:t>
+      </w:r>
+      <w:proofErr w:type="spellEnd"/>
+      <w:r>
+        <w:rPr>
+          <w:sz w:val="24"/>
+          <w:szCs w:val="24"/>
+        </w:rPr>
+        <w:t xml:space="preserve"> a tartalmát ebben az állapotban csak egyben lehet felhasználni, ez pedig nem előnyös. Ha a filmeket össze szeretnénk hasonlítani, esetleg</w:t>
+      </w:r>
+      <w:r>
+        <w:rPr>
+          <w:sz w:val="24"/>
+          <w:szCs w:val="24"/>
+        </w:rPr>
+        <w:t xml:space="preserve"> csoportosítani, akkor ez esetbe</w:t>
+      </w:r>
+      <w:r>
+        <w:rPr>
+          <w:sz w:val="24"/>
+          <w:szCs w:val="24"/>
+        </w:rPr>
+        <w:t>n arra van szükség</w:t>
+      </w:r>
+      <w:r>
+        <w:rPr>
+          <w:sz w:val="24"/>
+          <w:szCs w:val="24"/>
+        </w:rPr>
+        <w:t>,</w:t>
+      </w:r>
+      <w:r>
+        <w:rPr>
+          <w:sz w:val="24"/>
+          <w:szCs w:val="24"/>
+        </w:rPr>
+        <w:t xml:space="preserve"> hogy a közös tulajdonságaikat vizsgáljuk meg: vannak-e egyáltalán, ha igen, akkor melyek azok? Amennyiben egy </w:t>
+      </w:r>
+      <w:r>
+        <w:rPr>
+          <w:sz w:val="24"/>
+          <w:szCs w:val="24"/>
+        </w:rPr>
+        <w:t xml:space="preserve">olyan tulajdonságot vizsgálunk, amelyhez tartozó mező több adatot is tartalmazhat (pl. egy film </w:t>
+      </w:r>
+      <w:proofErr w:type="spellStart"/>
+      <w:r>
+        <w:rPr>
+          <w:sz w:val="24"/>
+          <w:szCs w:val="24"/>
+        </w:rPr>
+        <w:t>kulcsszavainak</w:t>
+      </w:r>
+      <w:proofErr w:type="spellEnd"/>
+      <w:r>
+        <w:rPr>
+          <w:sz w:val="24"/>
+          <w:szCs w:val="24"/>
+        </w:rPr>
+        <w:t xml:space="preserve"> vizsgálata esetén a film nem csak egy kulcsszóval rendelkezhet, hanem felsorolás szerűen többel is), akkor a</w:t>
+      </w:r>
+      <w:r>
+        <w:rPr>
+          <w:sz w:val="24"/>
+          <w:szCs w:val="24"/>
+        </w:rPr>
+        <w:t>rra rendkívül kicsi esély van,</w:t>
+      </w:r>
+      <w:r>
+        <w:rPr>
+          <w:sz w:val="24"/>
+          <w:szCs w:val="24"/>
+        </w:rPr>
+        <w:t xml:space="preserve"> hogy az adott tulajdonságot vizsgálva a</w:t>
+      </w:r>
+      <w:r>
+        <w:rPr>
+          <w:sz w:val="24"/>
+          <w:szCs w:val="24"/>
+        </w:rPr>
+        <w:t xml:space="preserve"> 2 film</w:t>
+      </w:r>
+      <w:r>
+        <w:rPr>
+          <w:sz w:val="24"/>
+          <w:szCs w:val="24"/>
+        </w:rPr>
+        <w:t xml:space="preserve"> 100%-</w:t>
+      </w:r>
+      <w:proofErr w:type="spellStart"/>
+      <w:r>
+        <w:rPr>
+          <w:sz w:val="24"/>
+          <w:szCs w:val="24"/>
+        </w:rPr>
+        <w:t>osan</w:t>
+      </w:r>
+      <w:proofErr w:type="spellEnd"/>
+      <w:r>
+        <w:rPr>
+          <w:sz w:val="24"/>
+          <w:szCs w:val="24"/>
+        </w:rPr>
+        <w:t xml:space="preserve"> megegyezzen. Viszont ettől még lehet számos egyezés, </w:t>
+      </w:r>
+      <w:r>
+        <w:rPr>
+          <w:sz w:val="24"/>
+          <w:szCs w:val="24"/>
+        </w:rPr>
+        <w:t>azonban</w:t>
+      </w:r>
+      <w:r>
+        <w:rPr>
+          <w:sz w:val="24"/>
+          <w:szCs w:val="24"/>
+        </w:rPr>
+        <w:t xml:space="preserve"> ha az adatokat egyben vizsgáljuk akkor ezeket nem tudjuk megtalálni, ezért szükséges </w:t>
+      </w:r>
+      <w:proofErr w:type="gramStart"/>
+      <w:r>
+        <w:rPr>
+          <w:sz w:val="24"/>
+          <w:szCs w:val="24"/>
+        </w:rPr>
+        <w:t>ezen</w:t>
+      </w:r>
+      <w:proofErr w:type="gramEnd"/>
+      <w:r>
+        <w:rPr>
+          <w:sz w:val="24"/>
+          <w:szCs w:val="24"/>
+        </w:rPr>
+        <w:t xml:space="preserve"> mezők lebontása, hogy a tartalmukban szereplő különböző adatokat külön-külön tudjuk kezelni, ne pedig egyben.</w:t>
       </w:r>
     </w:p>
     <w:p>
       <w:pPr>
         <w:jc w:val="both"/>
         <w:rPr>
-          <w:b/>
-          <w:sz w:val="24"/>
-          <w:szCs w:val="24"/>
-        </w:rPr>
-      </w:pPr>
-      <w:proofErr w:type="spellStart"/>
-      <w:r>
-        <w:rPr>
-          <w:b/>
-          <w:sz w:val="24"/>
-          <w:szCs w:val="24"/>
-        </w:rPr>
-        <w:t>SqlConnector</w:t>
-      </w:r>
-      <w:proofErr w:type="spellEnd"/>
-      <w:r>
-        <w:rPr>
-          <w:b/>
-          <w:sz w:val="24"/>
-          <w:szCs w:val="24"/>
-        </w:rPr>
-        <w:t xml:space="preserve"> osztály</w:t>
+          <w:sz w:val="24"/>
+          <w:szCs w:val="24"/>
+        </w:rPr>
+      </w:pPr>
+      <w:r>
+        <w:rPr>
+          <w:sz w:val="24"/>
+          <w:szCs w:val="24"/>
+        </w:rPr>
+        <w:t xml:space="preserve">Tehát </w:t>
+      </w:r>
+      <w:r>
+        <w:rPr>
+          <w:sz w:val="24"/>
+          <w:szCs w:val="24"/>
+        </w:rPr>
+        <w:t xml:space="preserve">a mezőket le kell bontani, hogy </w:t>
+      </w:r>
+      <w:proofErr w:type="spellStart"/>
+      <w:r>
+        <w:rPr>
+          <w:sz w:val="24"/>
+          <w:szCs w:val="24"/>
+        </w:rPr>
+        <w:t>kezelhetőek</w:t>
+      </w:r>
+      <w:proofErr w:type="spellEnd"/>
+      <w:r>
+        <w:rPr>
+          <w:sz w:val="24"/>
+          <w:szCs w:val="24"/>
+        </w:rPr>
+        <w:t xml:space="preserve"> legyenek. Ebben az esetben szükség van egy külön táblára, amiben az éppen lebontott mező összes adata szerepel ismétlődések nélkül úgy, hogy minden egyes </w:t>
+      </w:r>
+      <w:r>
+        <w:rPr>
+          <w:sz w:val="24"/>
+          <w:szCs w:val="24"/>
+        </w:rPr>
+        <w:t>adat</w:t>
+      </w:r>
+      <w:r>
+        <w:rPr>
+          <w:sz w:val="24"/>
+          <w:szCs w:val="24"/>
+        </w:rPr>
+        <w:t xml:space="preserve"> egy új sor</w:t>
+      </w:r>
+      <w:r>
+        <w:rPr>
+          <w:sz w:val="24"/>
+          <w:szCs w:val="24"/>
+        </w:rPr>
+        <w:t>. T</w:t>
+      </w:r>
+      <w:r>
+        <w:rPr>
+          <w:sz w:val="24"/>
+          <w:szCs w:val="24"/>
+        </w:rPr>
+        <w:t xml:space="preserve">ehát ahol eddig </w:t>
+      </w:r>
+      <w:proofErr w:type="spellStart"/>
+      <w:r>
+        <w:rPr>
+          <w:sz w:val="24"/>
+          <w:szCs w:val="24"/>
+        </w:rPr>
+        <w:t>vesszők</w:t>
+      </w:r>
+      <w:proofErr w:type="spellEnd"/>
+      <w:r>
+        <w:rPr>
+          <w:sz w:val="24"/>
+          <w:szCs w:val="24"/>
+        </w:rPr>
+        <w:t xml:space="preserve"> voltak, azok az adatok külön-külön új sorba kerülnek</w:t>
+      </w:r>
+      <w:r>
+        <w:rPr>
+          <w:sz w:val="24"/>
+          <w:szCs w:val="24"/>
+        </w:rPr>
+        <w:t>.</w:t>
+      </w:r>
+      <w:r>
+        <w:rPr>
+          <w:sz w:val="24"/>
+          <w:szCs w:val="24"/>
+        </w:rPr>
+        <w:t xml:space="preserve"> Ahhoz, h</w:t>
+      </w:r>
+      <w:r>
+        <w:rPr>
+          <w:sz w:val="24"/>
+          <w:szCs w:val="24"/>
+        </w:rPr>
+        <w:t xml:space="preserve">ogy az így kapott adatokat hozzá tudjuk rendelni a filmekhez, mivel több-több kapcsolat van az adatok között, így szükség lesz annyi kapcsolótáblára is, ahány új táblánk keletkezett az adatok lebontása során. A </w:t>
+      </w:r>
+      <w:proofErr w:type="spellStart"/>
+      <w:r>
+        <w:rPr>
+          <w:sz w:val="24"/>
+          <w:szCs w:val="24"/>
+        </w:rPr>
+        <w:t>TableI</w:t>
+      </w:r>
+      <w:r>
+        <w:rPr>
+          <w:sz w:val="24"/>
+          <w:szCs w:val="24"/>
+        </w:rPr>
+        <w:t>nserts</w:t>
+      </w:r>
+      <w:proofErr w:type="spellEnd"/>
+      <w:r>
+        <w:rPr>
+          <w:sz w:val="24"/>
+          <w:szCs w:val="24"/>
+        </w:rPr>
+        <w:t xml:space="preserve"> nevű </w:t>
+      </w:r>
+      <w:r>
+        <w:rPr>
+          <w:sz w:val="24"/>
+          <w:szCs w:val="24"/>
+        </w:rPr>
+        <w:t xml:space="preserve">C# </w:t>
+      </w:r>
+      <w:r>
+        <w:rPr>
+          <w:sz w:val="24"/>
+          <w:szCs w:val="24"/>
+        </w:rPr>
+        <w:t xml:space="preserve">program </w:t>
+      </w:r>
+      <w:r>
+        <w:rPr>
+          <w:sz w:val="24"/>
+          <w:szCs w:val="24"/>
+        </w:rPr>
+        <w:t>olyan</w:t>
+      </w:r>
+      <w:r>
+        <w:rPr>
+          <w:sz w:val="24"/>
+          <w:szCs w:val="24"/>
+        </w:rPr>
+        <w:t xml:space="preserve"> egyszerű konzolos alkalmazás, amely </w:t>
+      </w:r>
+      <w:proofErr w:type="gramStart"/>
+      <w:r>
+        <w:rPr>
+          <w:sz w:val="24"/>
+          <w:szCs w:val="24"/>
+        </w:rPr>
+        <w:t>ezen</w:t>
+      </w:r>
+      <w:proofErr w:type="gramEnd"/>
+      <w:r>
+        <w:rPr>
+          <w:sz w:val="24"/>
+          <w:szCs w:val="24"/>
+        </w:rPr>
+        <w:t xml:space="preserve"> táblák, illetve kapcsolótáblák feltöltését végzi el.</w:t>
       </w:r>
     </w:p>
     <w:p>
       <w:pPr>
         <w:jc w:val="both"/>
         <w:rPr>
-          <w:sz w:val="24"/>
-          <w:szCs w:val="24"/>
-        </w:rPr>
-      </w:pPr>
-      <w:r>
-        <w:rPr>
-          <w:sz w:val="24"/>
-          <w:szCs w:val="24"/>
-        </w:rPr>
-        <w:t>Az</w:t>
-      </w:r>
-      <w:r>
-        <w:rPr>
-          <w:sz w:val="24"/>
-          <w:szCs w:val="24"/>
-        </w:rPr>
-        <w:t xml:space="preserve"> SQL kapcsolat létrehozása mellett ebbe az osztályba kerültek az SQL kapcsolatot igénylő lekérdezéseket, táblamódosításokat tartalmazó </w:t>
-      </w:r>
-      <w:proofErr w:type="gramStart"/>
-      <w:r>
-        <w:rPr>
-          <w:sz w:val="24"/>
-          <w:szCs w:val="24"/>
-        </w:rPr>
-        <w:t>metódusok</w:t>
-      </w:r>
-      <w:proofErr w:type="gramEnd"/>
-      <w:r>
-        <w:rPr>
-          <w:sz w:val="24"/>
-          <w:szCs w:val="24"/>
-        </w:rPr>
-        <w:t xml:space="preserve"> is. A</w:t>
-      </w:r>
-      <w:r>
-        <w:rPr>
-          <w:sz w:val="24"/>
-          <w:szCs w:val="24"/>
-        </w:rPr>
-        <w:t xml:space="preserve">z osztály tartalmaz egy </w:t>
-      </w:r>
-      <w:proofErr w:type="spellStart"/>
-      <w:r>
-        <w:rPr>
-          <w:sz w:val="24"/>
-          <w:szCs w:val="24"/>
-        </w:rPr>
-        <w:t>getMovie</w:t>
-      </w:r>
-      <w:r>
-        <w:rPr>
-          <w:sz w:val="24"/>
-          <w:szCs w:val="24"/>
-        </w:rPr>
-        <w:t>data</w:t>
-      </w:r>
-      <w:proofErr w:type="spellEnd"/>
-      <w:r>
-        <w:rPr>
-          <w:sz w:val="24"/>
-          <w:szCs w:val="24"/>
-        </w:rPr>
-        <w:t xml:space="preserve"> nevű </w:t>
-      </w:r>
-      <w:proofErr w:type="gramStart"/>
-      <w:r>
-        <w:rPr>
-          <w:sz w:val="24"/>
-          <w:szCs w:val="24"/>
-        </w:rPr>
-        <w:t>metódust</w:t>
-      </w:r>
-      <w:proofErr w:type="gramEnd"/>
-      <w:r>
-        <w:rPr>
-          <w:sz w:val="24"/>
-          <w:szCs w:val="24"/>
-        </w:rPr>
-        <w:t>, amely a filmek</w:t>
-      </w:r>
-      <w:r>
-        <w:rPr>
-          <w:sz w:val="24"/>
-          <w:szCs w:val="24"/>
-        </w:rPr>
-        <w:t xml:space="preserve"> szükséges</w:t>
-      </w:r>
-      <w:r>
-        <w:rPr>
-          <w:sz w:val="24"/>
-          <w:szCs w:val="24"/>
-        </w:rPr>
-        <w:t xml:space="preserve"> adatait kérdezi le és tárolja el </w:t>
-      </w:r>
-      <w:r>
-        <w:rPr>
-          <w:sz w:val="24"/>
-          <w:szCs w:val="24"/>
-        </w:rPr>
-        <w:t xml:space="preserve">a </w:t>
-      </w:r>
-      <w:proofErr w:type="spellStart"/>
-      <w:r>
-        <w:rPr>
-          <w:sz w:val="24"/>
-          <w:szCs w:val="24"/>
-        </w:rPr>
-        <w:t>Program.cs-ben</w:t>
-      </w:r>
-      <w:proofErr w:type="spellEnd"/>
-      <w:r>
-        <w:rPr>
-          <w:sz w:val="24"/>
-          <w:szCs w:val="24"/>
-        </w:rPr>
-        <w:t xml:space="preserve"> definiált </w:t>
-      </w:r>
-      <w:proofErr w:type="spellStart"/>
-      <w:r>
-        <w:rPr>
-          <w:sz w:val="24"/>
-          <w:szCs w:val="24"/>
-        </w:rPr>
-        <w:t>Movie</w:t>
-      </w:r>
-      <w:proofErr w:type="spellEnd"/>
-      <w:r>
-        <w:rPr>
-          <w:sz w:val="24"/>
-          <w:szCs w:val="24"/>
-        </w:rPr>
-        <w:t xml:space="preserve"> típusú </w:t>
-      </w:r>
-      <w:proofErr w:type="spellStart"/>
-      <w:r>
-        <w:rPr>
-          <w:sz w:val="24"/>
-          <w:szCs w:val="24"/>
-        </w:rPr>
-        <w:t>movies</w:t>
-      </w:r>
-      <w:proofErr w:type="spellEnd"/>
-      <w:r>
-        <w:rPr>
-          <w:sz w:val="24"/>
-          <w:szCs w:val="24"/>
-        </w:rPr>
-        <w:t xml:space="preserve"> listában, </w:t>
-      </w:r>
-      <w:r>
-        <w:rPr>
-          <w:sz w:val="24"/>
-          <w:szCs w:val="24"/>
-        </w:rPr>
-        <w:t xml:space="preserve">tehát itt kerülnek felhasználásra a </w:t>
-      </w:r>
-      <w:proofErr w:type="spellStart"/>
-      <w:r>
-        <w:rPr>
-          <w:sz w:val="24"/>
-          <w:szCs w:val="24"/>
-        </w:rPr>
-        <w:t>Movies</w:t>
-      </w:r>
-      <w:proofErr w:type="spellEnd"/>
-      <w:r>
-        <w:rPr>
-          <w:sz w:val="24"/>
-          <w:szCs w:val="24"/>
-        </w:rPr>
-        <w:t xml:space="preserve"> osztályban megadott változók.</w:t>
-      </w:r>
-      <w:r>
-        <w:rPr>
-          <w:sz w:val="24"/>
-          <w:szCs w:val="24"/>
-        </w:rPr>
-        <w:t xml:space="preserve"> </w:t>
+          <w:b/>
+          <w:sz w:val="24"/>
+          <w:szCs w:val="24"/>
+        </w:rPr>
+      </w:pPr>
+      <w:r>
+        <w:rPr>
+          <w:b/>
+          <w:sz w:val="24"/>
+          <w:szCs w:val="24"/>
+        </w:rPr>
+        <w:t xml:space="preserve">A </w:t>
+      </w:r>
+      <w:r>
+        <w:rPr>
+          <w:b/>
+          <w:sz w:val="24"/>
+          <w:szCs w:val="24"/>
+        </w:rPr>
+        <w:t>lebontás folyamatának</w:t>
+      </w:r>
+      <w:r>
+        <w:rPr>
+          <w:b/>
+          <w:sz w:val="24"/>
+          <w:szCs w:val="24"/>
+        </w:rPr>
+        <w:t xml:space="preserve"> általános </w:t>
+      </w:r>
+      <w:r>
+        <w:rPr>
+          <w:b/>
+          <w:sz w:val="24"/>
+          <w:szCs w:val="24"/>
+        </w:rPr>
+        <w:t>lépései</w:t>
       </w:r>
     </w:p>
     <w:p>
       <w:pPr>
+        <w:pStyle w:val="Listaszerbekezds"/>
+        <w:numPr>
+          <w:ilvl w:val="0"/>
+          <w:numId w:val="5"/>
+        </w:numPr>
         <w:jc w:val="both"/>
         <w:rPr>
           <w:sz w:val="24"/>
@@ -614,339 +482,16 @@
           <w:sz w:val="24"/>
           <w:szCs w:val="24"/>
         </w:rPr>
-        <w:t xml:space="preserve">A </w:t>
-      </w:r>
-      <w:proofErr w:type="spellStart"/>
-      <w:r>
-        <w:rPr>
-          <w:sz w:val="24"/>
-          <w:szCs w:val="24"/>
-        </w:rPr>
-        <w:t>keywordPrepare</w:t>
-      </w:r>
-      <w:proofErr w:type="spellEnd"/>
-      <w:r>
-        <w:rPr>
-          <w:sz w:val="24"/>
-          <w:szCs w:val="24"/>
-        </w:rPr>
-        <w:t xml:space="preserve">, </w:t>
-      </w:r>
-      <w:proofErr w:type="spellStart"/>
-      <w:r>
-        <w:rPr>
-          <w:sz w:val="24"/>
-          <w:szCs w:val="24"/>
-        </w:rPr>
-        <w:t>languagePrepare</w:t>
-      </w:r>
-      <w:proofErr w:type="spellEnd"/>
-      <w:r>
-        <w:rPr>
-          <w:sz w:val="24"/>
-          <w:szCs w:val="24"/>
-        </w:rPr>
-        <w:t xml:space="preserve">, </w:t>
-      </w:r>
-      <w:proofErr w:type="spellStart"/>
-      <w:r>
-        <w:rPr>
-          <w:sz w:val="24"/>
-          <w:szCs w:val="24"/>
-        </w:rPr>
-        <w:t>directorPrepare</w:t>
-      </w:r>
-      <w:proofErr w:type="spellEnd"/>
-      <w:r>
-        <w:rPr>
-          <w:sz w:val="24"/>
-          <w:szCs w:val="24"/>
-        </w:rPr>
-        <w:t xml:space="preserve">, </w:t>
-      </w:r>
-      <w:proofErr w:type="spellStart"/>
-      <w:r>
-        <w:rPr>
-          <w:sz w:val="24"/>
-          <w:szCs w:val="24"/>
-        </w:rPr>
-        <w:t>countryPrepare</w:t>
-      </w:r>
-      <w:proofErr w:type="spellEnd"/>
-      <w:r>
-        <w:rPr>
-          <w:sz w:val="24"/>
-          <w:szCs w:val="24"/>
-        </w:rPr>
-        <w:t xml:space="preserve">, és </w:t>
-      </w:r>
-      <w:proofErr w:type="spellStart"/>
-      <w:r>
-        <w:rPr>
-          <w:sz w:val="24"/>
-          <w:szCs w:val="24"/>
-        </w:rPr>
-        <w:t>genrePrepare</w:t>
-      </w:r>
-      <w:proofErr w:type="spellEnd"/>
-      <w:r>
-        <w:rPr>
-          <w:sz w:val="24"/>
-          <w:szCs w:val="24"/>
-        </w:rPr>
-        <w:t xml:space="preserve"> </w:t>
-      </w:r>
-      <w:proofErr w:type="gramStart"/>
-      <w:r>
-        <w:rPr>
-          <w:sz w:val="24"/>
-          <w:szCs w:val="24"/>
-        </w:rPr>
-        <w:t>metódusok</w:t>
-      </w:r>
-      <w:proofErr w:type="gramEnd"/>
-      <w:r>
-        <w:rPr>
-          <w:sz w:val="24"/>
-          <w:szCs w:val="24"/>
-        </w:rPr>
-        <w:t xml:space="preserve"> a film adott jellemzőit kigyűjtik egy listába, ahol minden egyes elem, ami az adatbázis </w:t>
-      </w:r>
-      <w:proofErr w:type="spellStart"/>
-      <w:r>
-        <w:rPr>
-          <w:sz w:val="24"/>
-          <w:szCs w:val="24"/>
-        </w:rPr>
-        <w:t>movie</w:t>
-      </w:r>
-      <w:proofErr w:type="spellEnd"/>
-      <w:r>
-        <w:rPr>
-          <w:sz w:val="24"/>
-          <w:szCs w:val="24"/>
-        </w:rPr>
-        <w:t xml:space="preserve"> táblájában vesszővel volt elválasztva, az ide új listaelemként kerül be.</w:t>
-      </w:r>
-      <w:r>
-        <w:rPr>
-          <w:sz w:val="24"/>
-          <w:szCs w:val="24"/>
-        </w:rPr>
-        <w:t xml:space="preserve"> Ezek a </w:t>
-      </w:r>
-      <w:proofErr w:type="gramStart"/>
-      <w:r>
-        <w:rPr>
-          <w:sz w:val="24"/>
-          <w:szCs w:val="24"/>
-        </w:rPr>
-        <w:t>metódusok</w:t>
-      </w:r>
-      <w:proofErr w:type="gramEnd"/>
-      <w:r>
-        <w:rPr>
-          <w:sz w:val="24"/>
-          <w:szCs w:val="24"/>
-        </w:rPr>
-        <w:t xml:space="preserve"> szolgálnak a </w:t>
-      </w:r>
-      <w:proofErr w:type="spellStart"/>
-      <w:r>
-        <w:rPr>
-          <w:sz w:val="24"/>
-          <w:szCs w:val="24"/>
-        </w:rPr>
-        <w:t>Keywords</w:t>
-      </w:r>
-      <w:proofErr w:type="spellEnd"/>
-      <w:r>
-        <w:rPr>
-          <w:sz w:val="24"/>
-          <w:szCs w:val="24"/>
-        </w:rPr>
-        <w:t xml:space="preserve">, </w:t>
-      </w:r>
-      <w:proofErr w:type="spellStart"/>
-      <w:r>
-        <w:rPr>
-          <w:sz w:val="24"/>
-          <w:szCs w:val="24"/>
-        </w:rPr>
-        <w:t>Languages</w:t>
-      </w:r>
-      <w:proofErr w:type="spellEnd"/>
-      <w:r>
-        <w:rPr>
-          <w:sz w:val="24"/>
-          <w:szCs w:val="24"/>
-        </w:rPr>
-        <w:t xml:space="preserve">, </w:t>
-      </w:r>
-      <w:proofErr w:type="spellStart"/>
-      <w:r>
-        <w:rPr>
-          <w:sz w:val="24"/>
-          <w:szCs w:val="24"/>
-        </w:rPr>
-        <w:t>Directors</w:t>
-      </w:r>
-      <w:proofErr w:type="spellEnd"/>
-      <w:r>
-        <w:rPr>
-          <w:sz w:val="24"/>
-          <w:szCs w:val="24"/>
-        </w:rPr>
-        <w:t xml:space="preserve">, </w:t>
-      </w:r>
-      <w:proofErr w:type="spellStart"/>
-      <w:r>
-        <w:rPr>
-          <w:sz w:val="24"/>
-          <w:szCs w:val="24"/>
-        </w:rPr>
-        <w:t>Countries</w:t>
-      </w:r>
-      <w:proofErr w:type="spellEnd"/>
-      <w:r>
-        <w:rPr>
-          <w:sz w:val="24"/>
-          <w:szCs w:val="24"/>
-        </w:rPr>
-        <w:t xml:space="preserve"> és </w:t>
-      </w:r>
-      <w:proofErr w:type="spellStart"/>
-      <w:r>
-        <w:rPr>
-          <w:sz w:val="24"/>
-          <w:szCs w:val="24"/>
-        </w:rPr>
-        <w:t>Genres</w:t>
-      </w:r>
-      <w:proofErr w:type="spellEnd"/>
-      <w:r>
-        <w:rPr>
-          <w:sz w:val="24"/>
-          <w:szCs w:val="24"/>
-        </w:rPr>
-        <w:t xml:space="preserve"> táblák alapjául.</w:t>
-      </w:r>
-      <w:r>
-        <w:rPr>
-          <w:sz w:val="24"/>
-          <w:szCs w:val="24"/>
-        </w:rPr>
-        <w:t xml:space="preserve"> Az összes filmre vonatkozó adat egy listába kerül bele, hiszen a lényeg, hogy egy helyen legyen az összes lehetsége</w:t>
-      </w:r>
-      <w:r>
-        <w:rPr>
-          <w:sz w:val="24"/>
-          <w:szCs w:val="24"/>
-        </w:rPr>
-        <w:t>s adat, ami</w:t>
-      </w:r>
-      <w:r>
-        <w:rPr>
-          <w:sz w:val="24"/>
-          <w:szCs w:val="24"/>
-        </w:rPr>
-        <w:t xml:space="preserve"> majd később hozzárendelésre kerül a filmekhez.</w:t>
-      </w:r>
-      <w:r>
-        <w:rPr>
-          <w:sz w:val="24"/>
-          <w:szCs w:val="24"/>
-        </w:rPr>
-        <w:t xml:space="preserve"> A listában ezen a ponton még sok ismétlődés lesz, viszont </w:t>
-      </w:r>
-      <w:r>
-        <w:rPr>
-          <w:sz w:val="24"/>
-          <w:szCs w:val="24"/>
-        </w:rPr>
-        <w:t>ezek</w:t>
-      </w:r>
-      <w:r>
-        <w:rPr>
-          <w:sz w:val="24"/>
-          <w:szCs w:val="24"/>
-        </w:rPr>
-        <w:t xml:space="preserve"> a későbbiekben kiszűrésre kerülnek, és a lista minden eleméhez egyedi azonosítót, </w:t>
-      </w:r>
-      <w:proofErr w:type="spellStart"/>
-      <w:r>
-        <w:rPr>
-          <w:sz w:val="24"/>
-          <w:szCs w:val="24"/>
-        </w:rPr>
-        <w:t>id</w:t>
-      </w:r>
-      <w:proofErr w:type="spellEnd"/>
-      <w:r>
-        <w:rPr>
-          <w:sz w:val="24"/>
-          <w:szCs w:val="24"/>
-        </w:rPr>
-        <w:t xml:space="preserve">-t rendelünk. </w:t>
-      </w:r>
-      <w:r>
-        <w:rPr>
-          <w:sz w:val="24"/>
-          <w:szCs w:val="24"/>
-        </w:rPr>
-        <w:t xml:space="preserve"> A </w:t>
-      </w:r>
-      <w:proofErr w:type="spellStart"/>
-      <w:r>
-        <w:rPr>
-          <w:sz w:val="24"/>
-          <w:szCs w:val="24"/>
-        </w:rPr>
-        <w:t>Program.cs</w:t>
-      </w:r>
-      <w:proofErr w:type="spellEnd"/>
-      <w:r>
-        <w:rPr>
-          <w:sz w:val="24"/>
-          <w:szCs w:val="24"/>
-        </w:rPr>
-        <w:t xml:space="preserve"> osztályban létrehozott </w:t>
-      </w:r>
-      <w:proofErr w:type="spellStart"/>
-      <w:r>
-        <w:rPr>
-          <w:sz w:val="24"/>
-          <w:szCs w:val="24"/>
-        </w:rPr>
-        <w:t>data</w:t>
-      </w:r>
-      <w:proofErr w:type="spellEnd"/>
-      <w:r>
-        <w:rPr>
-          <w:sz w:val="24"/>
-          <w:szCs w:val="24"/>
-        </w:rPr>
-        <w:t xml:space="preserve"> listára hívjuk meg ezeket a </w:t>
-      </w:r>
-      <w:proofErr w:type="gramStart"/>
-      <w:r>
-        <w:rPr>
-          <w:sz w:val="24"/>
-          <w:szCs w:val="24"/>
-        </w:rPr>
-        <w:t>metódusokat</w:t>
-      </w:r>
-      <w:proofErr w:type="gramEnd"/>
-      <w:r>
-        <w:rPr>
-          <w:sz w:val="24"/>
-          <w:szCs w:val="24"/>
-        </w:rPr>
-        <w:t>, tehát a kigyűjtött adatok ebben a listában kerülnek eltárolásra. Erre a célra elég egyetlen lista is, hiszen egyszerre mindig csak egy táblát töltünk fel, így csak az ahhoz szükséges adatokat kell eltárolnunk.</w:t>
+        <w:t>Az adott lebontandó mező összes adatának kigyűjtése egy listába</w:t>
       </w:r>
     </w:p>
     <w:p>
       <w:pPr>
+        <w:pStyle w:val="Listaszerbekezds"/>
+        <w:numPr>
+          <w:ilvl w:val="0"/>
+          <w:numId w:val="5"/>
+        </w:numPr>
         <w:jc w:val="both"/>
         <w:rPr>
           <w:sz w:val="24"/>
@@ -958,144 +503,23 @@
           <w:sz w:val="24"/>
           <w:szCs w:val="24"/>
         </w:rPr>
-        <w:t>Az osztály tar</w:t>
-      </w:r>
-      <w:r>
-        <w:rPr>
-          <w:sz w:val="24"/>
-          <w:szCs w:val="24"/>
-        </w:rPr>
-        <w:t>tal</w:t>
-      </w:r>
-      <w:r>
-        <w:rPr>
-          <w:sz w:val="24"/>
-          <w:szCs w:val="24"/>
-        </w:rPr>
-        <w:t xml:space="preserve">maz még egy </w:t>
-      </w:r>
-      <w:proofErr w:type="spellStart"/>
-      <w:r>
-        <w:rPr>
-          <w:sz w:val="24"/>
-          <w:szCs w:val="24"/>
-        </w:rPr>
-        <w:t>removeWhitespace</w:t>
-      </w:r>
-      <w:proofErr w:type="spellEnd"/>
-      <w:r>
-        <w:rPr>
-          <w:sz w:val="24"/>
-          <w:szCs w:val="24"/>
-        </w:rPr>
-        <w:t xml:space="preserve"> </w:t>
-      </w:r>
-      <w:proofErr w:type="gramStart"/>
-      <w:r>
-        <w:rPr>
-          <w:sz w:val="24"/>
-          <w:szCs w:val="24"/>
-        </w:rPr>
-        <w:t>metódust</w:t>
-      </w:r>
-      <w:proofErr w:type="gramEnd"/>
-      <w:r>
-        <w:rPr>
-          <w:sz w:val="24"/>
-          <w:szCs w:val="24"/>
-        </w:rPr>
-        <w:t xml:space="preserve"> is. Erre azért van szükség, mivel az előbbiekben említett metódusoknál a program a </w:t>
-      </w:r>
-      <w:proofErr w:type="spellStart"/>
-      <w:r>
-        <w:rPr>
-          <w:sz w:val="24"/>
-          <w:szCs w:val="24"/>
-        </w:rPr>
-        <w:t>vesszőket</w:t>
-      </w:r>
-      <w:proofErr w:type="spellEnd"/>
-      <w:r>
-        <w:rPr>
-          <w:sz w:val="24"/>
-          <w:szCs w:val="24"/>
-        </w:rPr>
-        <w:t xml:space="preserve"> </w:t>
-      </w:r>
-      <w:proofErr w:type="gramStart"/>
-      <w:r>
-        <w:rPr>
-          <w:sz w:val="24"/>
-          <w:szCs w:val="24"/>
-        </w:rPr>
-        <w:t>figyeli</w:t>
-      </w:r>
-      <w:proofErr w:type="gramEnd"/>
-      <w:r>
-        <w:rPr>
-          <w:sz w:val="24"/>
-          <w:szCs w:val="24"/>
-        </w:rPr>
-        <w:t xml:space="preserve"> mint határolópont, viszont az adatbázis eredeti mezőiben ahonnan dolgozik, ott vesszővel és szóközzel vannak határolva az adatok, így a </w:t>
-      </w:r>
-      <w:proofErr w:type="spellStart"/>
-      <w:r>
-        <w:rPr>
-          <w:sz w:val="24"/>
-          <w:szCs w:val="24"/>
-        </w:rPr>
-        <w:t>data</w:t>
-      </w:r>
-      <w:proofErr w:type="spellEnd"/>
-      <w:r>
-        <w:rPr>
-          <w:sz w:val="24"/>
-          <w:szCs w:val="24"/>
-        </w:rPr>
-        <w:t xml:space="preserve"> listába kigyűjtve a legtöbb listaelem egy szóközzel fog kezdődni, hiszen így került kigyűjtésre. Ez a metódus végigmegy az adott lista minden </w:t>
-      </w:r>
-      <w:proofErr w:type="gramStart"/>
-      <w:r>
-        <w:rPr>
-          <w:sz w:val="24"/>
-          <w:szCs w:val="24"/>
-        </w:rPr>
-        <w:t>elemén</w:t>
-      </w:r>
-      <w:proofErr w:type="gramEnd"/>
-      <w:r>
-        <w:rPr>
-          <w:sz w:val="24"/>
-          <w:szCs w:val="24"/>
-        </w:rPr>
-        <w:t xml:space="preserve"> amire meghívjuk és amennyiben az adott elem szóközzel kezdődik, akkor </w:t>
-      </w:r>
-      <w:proofErr w:type="spellStart"/>
-      <w:r>
-        <w:rPr>
-          <w:sz w:val="24"/>
-          <w:szCs w:val="24"/>
-        </w:rPr>
-        <w:t>törli</w:t>
-      </w:r>
-      <w:proofErr w:type="spellEnd"/>
-      <w:r>
-        <w:rPr>
-          <w:sz w:val="24"/>
-          <w:szCs w:val="24"/>
-        </w:rPr>
-        <w:t xml:space="preserve"> az </w:t>
-      </w:r>
-      <w:r>
-        <w:rPr>
-          <w:sz w:val="24"/>
-          <w:szCs w:val="24"/>
-        </w:rPr>
-        <w:t>első karakterét, tehát a szóközt a szöveg elejéről.</w:t>
+        <w:t xml:space="preserve">A </w:t>
+      </w:r>
+      <w:r>
+        <w:rPr>
+          <w:sz w:val="24"/>
+          <w:szCs w:val="24"/>
+        </w:rPr>
+        <w:t>listából az ismétlések kiszűrése</w:t>
       </w:r>
     </w:p>
     <w:p>
       <w:pPr>
+        <w:pStyle w:val="Listaszerbekezds"/>
+        <w:numPr>
+          <w:ilvl w:val="0"/>
+          <w:numId w:val="5"/>
+        </w:numPr>
         <w:jc w:val="both"/>
         <w:rPr>
           <w:sz w:val="24"/>
@@ -1107,30 +531,30 @@
           <w:sz w:val="24"/>
           <w:szCs w:val="24"/>
         </w:rPr>
-        <w:t>Végül az osztály egy</w:t>
-      </w:r>
-      <w:r>
-        <w:rPr>
-          <w:sz w:val="24"/>
-          <w:szCs w:val="24"/>
-        </w:rPr>
-        <w:t xml:space="preserve"> </w:t>
-      </w:r>
-      <w:proofErr w:type="spellStart"/>
-      <w:r>
-        <w:rPr>
-          <w:sz w:val="24"/>
-          <w:szCs w:val="24"/>
-        </w:rPr>
-        <w:t>DbWrite</w:t>
-      </w:r>
-      <w:proofErr w:type="spellEnd"/>
-      <w:r>
-        <w:rPr>
-          <w:sz w:val="24"/>
-          <w:szCs w:val="24"/>
-        </w:rPr>
-        <w:t xml:space="preserve"> nevű </w:t>
+        <w:t xml:space="preserve">A lista maradék elemeihez egyedi </w:t>
+      </w:r>
+      <w:proofErr w:type="spellStart"/>
+      <w:r>
+        <w:rPr>
+          <w:sz w:val="24"/>
+          <w:szCs w:val="24"/>
+        </w:rPr>
+        <w:t>id</w:t>
+      </w:r>
+      <w:proofErr w:type="spellEnd"/>
+      <w:r>
+        <w:rPr>
+          <w:sz w:val="24"/>
+          <w:szCs w:val="24"/>
+        </w:rPr>
+        <w:t>-t rendelni</w:t>
+      </w:r>
+      <w:r>
+        <w:rPr>
+          <w:sz w:val="24"/>
+          <w:szCs w:val="24"/>
+        </w:rPr>
+        <w:t xml:space="preserve">, így megkapjuk az összes lehetséges </w:t>
       </w:r>
       <w:proofErr w:type="gramStart"/>
       <w:r>
@@ -1138,28 +562,7 @@
           <w:sz w:val="24"/>
           <w:szCs w:val="24"/>
         </w:rPr>
-        <w:t>metódu</w:t>
-      </w:r>
-      <w:r>
-        <w:rPr>
-          <w:sz w:val="24"/>
-          <w:szCs w:val="24"/>
-        </w:rPr>
-        <w:t>s</w:t>
-      </w:r>
-      <w:r>
-        <w:rPr>
-          <w:sz w:val="24"/>
-          <w:szCs w:val="24"/>
-        </w:rPr>
-        <w:t>s</w:t>
-      </w:r>
-      <w:r>
-        <w:rPr>
-          <w:sz w:val="24"/>
-          <w:szCs w:val="24"/>
-        </w:rPr>
-        <w:t>al</w:t>
+        <w:t>adatot</w:t>
       </w:r>
       <w:proofErr w:type="gramEnd"/>
       <w:r>
@@ -1167,93 +570,51 @@
           <w:sz w:val="24"/>
           <w:szCs w:val="24"/>
         </w:rPr>
-        <w:t xml:space="preserve"> zárul, ami</w:t>
-      </w:r>
-      <w:r>
-        <w:rPr>
-          <w:sz w:val="24"/>
-          <w:szCs w:val="24"/>
-        </w:rPr>
-        <w:t xml:space="preserve"> </w:t>
-      </w:r>
-      <w:r>
-        <w:rPr>
-          <w:sz w:val="24"/>
-          <w:szCs w:val="24"/>
-        </w:rPr>
-        <w:t xml:space="preserve">bemeneti paraméterként egy listát kap meg, amelynek minden egyes eleme egy-egy táblafrissítő parancs, amelyet a </w:t>
-      </w:r>
-      <w:proofErr w:type="spellStart"/>
-      <w:r>
-        <w:rPr>
-          <w:sz w:val="24"/>
-          <w:szCs w:val="24"/>
-        </w:rPr>
-        <w:t>Program.cs</w:t>
-      </w:r>
-      <w:proofErr w:type="spellEnd"/>
-      <w:r>
-        <w:rPr>
-          <w:sz w:val="24"/>
-          <w:szCs w:val="24"/>
-        </w:rPr>
-        <w:t xml:space="preserve"> </w:t>
-      </w:r>
-      <w:r>
-        <w:rPr>
-          <w:sz w:val="24"/>
-          <w:szCs w:val="24"/>
-        </w:rPr>
-        <w:lastRenderedPageBreak/>
-        <w:t xml:space="preserve">osztályban állítunk össze. A </w:t>
-      </w:r>
-      <w:proofErr w:type="gramStart"/>
-      <w:r>
-        <w:rPr>
-          <w:sz w:val="24"/>
-          <w:szCs w:val="24"/>
-        </w:rPr>
-        <w:t>metódus</w:t>
-      </w:r>
-      <w:proofErr w:type="gramEnd"/>
-      <w:r>
-        <w:rPr>
-          <w:sz w:val="24"/>
-          <w:szCs w:val="24"/>
-        </w:rPr>
-        <w:t xml:space="preserve"> végigmegy a lista elemein és sorra végrehajtja az SQL parancsokat.</w:t>
+        <w:t xml:space="preserve"> ami hozzá lehet rendelve a filmekhez</w:t>
       </w:r>
     </w:p>
     <w:p>
       <w:pPr>
+        <w:pStyle w:val="Listaszerbekezds"/>
+        <w:numPr>
+          <w:ilvl w:val="0"/>
+          <w:numId w:val="5"/>
+        </w:numPr>
         <w:jc w:val="both"/>
         <w:rPr>
-          <w:b/>
-          <w:sz w:val="24"/>
-          <w:szCs w:val="24"/>
-        </w:rPr>
-      </w:pPr>
-      <w:proofErr w:type="spellStart"/>
-      <w:r>
-        <w:rPr>
-          <w:b/>
-          <w:sz w:val="24"/>
-          <w:szCs w:val="24"/>
-        </w:rPr>
-        <w:t>Program.cs</w:t>
-      </w:r>
-      <w:proofErr w:type="spellEnd"/>
-      <w:r>
-        <w:rPr>
-          <w:b/>
-          <w:sz w:val="24"/>
-          <w:szCs w:val="24"/>
-        </w:rPr>
-        <w:t xml:space="preserve"> osztály</w:t>
+          <w:sz w:val="24"/>
+          <w:szCs w:val="24"/>
+        </w:rPr>
+      </w:pPr>
+      <w:r>
+        <w:rPr>
+          <w:sz w:val="24"/>
+          <w:szCs w:val="24"/>
+        </w:rPr>
+        <w:t xml:space="preserve">Az így kapott adatok feltöltése az adatbázis </w:t>
+      </w:r>
+      <w:r>
+        <w:rPr>
+          <w:sz w:val="24"/>
+          <w:szCs w:val="24"/>
+        </w:rPr>
+        <w:t xml:space="preserve">megfelelő </w:t>
+      </w:r>
+      <w:r>
+        <w:rPr>
+          <w:sz w:val="24"/>
+          <w:szCs w:val="24"/>
+        </w:rPr>
+        <w:t>táblájába</w:t>
       </w:r>
     </w:p>
     <w:p>
       <w:pPr>
+        <w:pStyle w:val="Listaszerbekezds"/>
+        <w:numPr>
+          <w:ilvl w:val="0"/>
+          <w:numId w:val="5"/>
+        </w:numPr>
         <w:jc w:val="both"/>
         <w:rPr>
           <w:sz w:val="24"/>
@@ -1265,6 +626,1196 @@
           <w:sz w:val="24"/>
           <w:szCs w:val="24"/>
         </w:rPr>
+        <w:t>A filmek még le nem bontott tulajdonságainak összevetése a már kiszűrtekkel</w:t>
+      </w:r>
+    </w:p>
+    <w:p>
+      <w:pPr>
+        <w:pStyle w:val="Listaszerbekezds"/>
+        <w:numPr>
+          <w:ilvl w:val="0"/>
+          <w:numId w:val="5"/>
+        </w:numPr>
+        <w:jc w:val="both"/>
+        <w:rPr>
+          <w:sz w:val="24"/>
+          <w:szCs w:val="24"/>
+        </w:rPr>
+      </w:pPr>
+      <w:r>
+        <w:rPr>
+          <w:sz w:val="24"/>
+          <w:szCs w:val="24"/>
+        </w:rPr>
+        <w:t xml:space="preserve">Ha az összevetés során egyezést találunk, akkor a film </w:t>
+      </w:r>
+      <w:proofErr w:type="spellStart"/>
+      <w:r>
+        <w:rPr>
+          <w:sz w:val="24"/>
+          <w:szCs w:val="24"/>
+        </w:rPr>
+        <w:t>id-jához</w:t>
+      </w:r>
+      <w:proofErr w:type="spellEnd"/>
+      <w:r>
+        <w:rPr>
+          <w:sz w:val="24"/>
+          <w:szCs w:val="24"/>
+        </w:rPr>
+        <w:t xml:space="preserve"> hozzárendeljük annak az elemnek az </w:t>
+      </w:r>
+      <w:proofErr w:type="spellStart"/>
+      <w:r>
+        <w:rPr>
+          <w:sz w:val="24"/>
+          <w:szCs w:val="24"/>
+        </w:rPr>
+        <w:t>id</w:t>
+      </w:r>
+      <w:proofErr w:type="spellEnd"/>
+      <w:r>
+        <w:rPr>
+          <w:sz w:val="24"/>
+          <w:szCs w:val="24"/>
+        </w:rPr>
+        <w:t>-ját, amelynél az egyezést találtuk, ezek lesznek a kapcsolótábla adatai</w:t>
+      </w:r>
+    </w:p>
+    <w:p>
+      <w:pPr>
+        <w:pStyle w:val="Listaszerbekezds"/>
+        <w:numPr>
+          <w:ilvl w:val="0"/>
+          <w:numId w:val="5"/>
+        </w:numPr>
+        <w:jc w:val="both"/>
+        <w:rPr>
+          <w:sz w:val="24"/>
+          <w:szCs w:val="24"/>
+        </w:rPr>
+      </w:pPr>
+      <w:r>
+        <w:rPr>
+          <w:sz w:val="24"/>
+          <w:szCs w:val="24"/>
+        </w:rPr>
+        <w:t>A kapott adatokkal a kapcsolótábla feltöltése</w:t>
+      </w:r>
+    </w:p>
+    <w:p>
+      <w:pPr>
+        <w:jc w:val="both"/>
+        <w:rPr>
+          <w:sz w:val="24"/>
+          <w:szCs w:val="24"/>
+        </w:rPr>
+      </w:pPr>
+      <w:r>
+        <w:rPr>
+          <w:sz w:val="24"/>
+          <w:szCs w:val="24"/>
+        </w:rPr>
+        <w:t xml:space="preserve">A lebontandó mezők a </w:t>
+      </w:r>
+      <w:proofErr w:type="spellStart"/>
+      <w:r>
+        <w:rPr>
+          <w:sz w:val="24"/>
+          <w:szCs w:val="24"/>
+        </w:rPr>
+        <w:t>Keywords</w:t>
+      </w:r>
+      <w:proofErr w:type="spellEnd"/>
+      <w:r>
+        <w:rPr>
+          <w:sz w:val="24"/>
+          <w:szCs w:val="24"/>
+        </w:rPr>
+        <w:t xml:space="preserve">, </w:t>
+      </w:r>
+      <w:proofErr w:type="spellStart"/>
+      <w:r>
+        <w:rPr>
+          <w:sz w:val="24"/>
+          <w:szCs w:val="24"/>
+        </w:rPr>
+        <w:t>Languages</w:t>
+      </w:r>
+      <w:proofErr w:type="spellEnd"/>
+      <w:r>
+        <w:rPr>
+          <w:sz w:val="24"/>
+          <w:szCs w:val="24"/>
+        </w:rPr>
+        <w:t xml:space="preserve">, </w:t>
+      </w:r>
+      <w:proofErr w:type="spellStart"/>
+      <w:r>
+        <w:rPr>
+          <w:sz w:val="24"/>
+          <w:szCs w:val="24"/>
+        </w:rPr>
+        <w:t>Directors</w:t>
+      </w:r>
+      <w:proofErr w:type="spellEnd"/>
+      <w:r>
+        <w:rPr>
+          <w:sz w:val="24"/>
+          <w:szCs w:val="24"/>
+        </w:rPr>
+        <w:t xml:space="preserve">, </w:t>
+      </w:r>
+      <w:proofErr w:type="spellStart"/>
+      <w:r>
+        <w:rPr>
+          <w:sz w:val="24"/>
+          <w:szCs w:val="24"/>
+        </w:rPr>
+        <w:t>Countries</w:t>
+      </w:r>
+      <w:proofErr w:type="spellEnd"/>
+      <w:r>
+        <w:rPr>
+          <w:sz w:val="24"/>
+          <w:szCs w:val="24"/>
+        </w:rPr>
+        <w:t xml:space="preserve"> és </w:t>
+      </w:r>
+      <w:proofErr w:type="spellStart"/>
+      <w:r>
+        <w:rPr>
+          <w:sz w:val="24"/>
+          <w:szCs w:val="24"/>
+        </w:rPr>
+        <w:t>Genres</w:t>
+      </w:r>
+      <w:proofErr w:type="spellEnd"/>
+      <w:r>
+        <w:rPr>
+          <w:sz w:val="24"/>
+          <w:szCs w:val="24"/>
+        </w:rPr>
+        <w:t xml:space="preserve">. </w:t>
+      </w:r>
+      <w:r>
+        <w:rPr>
+          <w:sz w:val="24"/>
+          <w:szCs w:val="24"/>
+        </w:rPr>
+        <w:t xml:space="preserve">A program </w:t>
+      </w:r>
+      <w:r>
+        <w:rPr>
+          <w:sz w:val="24"/>
+          <w:szCs w:val="24"/>
+        </w:rPr>
+        <w:t xml:space="preserve">az adatbázis </w:t>
+      </w:r>
+      <w:proofErr w:type="spellStart"/>
+      <w:r>
+        <w:rPr>
+          <w:sz w:val="24"/>
+          <w:szCs w:val="24"/>
+        </w:rPr>
+        <w:t>movie</w:t>
+      </w:r>
+      <w:proofErr w:type="spellEnd"/>
+      <w:r>
+        <w:rPr>
+          <w:sz w:val="24"/>
+          <w:szCs w:val="24"/>
+        </w:rPr>
+        <w:t xml:space="preserve"> tábláját használja bemeneti adatként, és az előbb említ</w:t>
+      </w:r>
+      <w:r>
+        <w:rPr>
+          <w:sz w:val="24"/>
+          <w:szCs w:val="24"/>
+        </w:rPr>
+        <w:t>ett táblákat, illetve az azokhoz</w:t>
+      </w:r>
+      <w:r>
+        <w:rPr>
+          <w:sz w:val="24"/>
+          <w:szCs w:val="24"/>
+        </w:rPr>
+        <w:t xml:space="preserve"> kapcsolódó kapcsolótáblákat tölti fel. Mivel egy </w:t>
+      </w:r>
+      <w:proofErr w:type="spellStart"/>
+      <w:r>
+        <w:rPr>
+          <w:sz w:val="24"/>
+          <w:szCs w:val="24"/>
+        </w:rPr>
+        <w:t>SQLite</w:t>
+      </w:r>
+      <w:proofErr w:type="spellEnd"/>
+      <w:r>
+        <w:rPr>
+          <w:sz w:val="24"/>
+          <w:szCs w:val="24"/>
+        </w:rPr>
+        <w:t xml:space="preserve"> adatbázisból olvas, és abba is ír, ezért </w:t>
+      </w:r>
+      <w:r>
+        <w:rPr>
+          <w:sz w:val="24"/>
+          <w:szCs w:val="24"/>
+        </w:rPr>
+        <w:t xml:space="preserve">kapcsolatot kell teremteni a program és az adatbázis között, ez az </w:t>
+      </w:r>
+      <w:proofErr w:type="spellStart"/>
+      <w:r>
+        <w:rPr>
+          <w:sz w:val="24"/>
+          <w:szCs w:val="24"/>
+        </w:rPr>
+        <w:t>SqlConnector</w:t>
+      </w:r>
+      <w:proofErr w:type="spellEnd"/>
+      <w:r>
+        <w:rPr>
+          <w:sz w:val="24"/>
+          <w:szCs w:val="24"/>
+        </w:rPr>
+        <w:t xml:space="preserve"> nevű osztályban valósul meg.</w:t>
+      </w:r>
+    </w:p>
+    <w:p>
+      <w:pPr>
+        <w:jc w:val="both"/>
+        <w:rPr>
+          <w:b/>
+          <w:sz w:val="24"/>
+          <w:szCs w:val="24"/>
+        </w:rPr>
+      </w:pPr>
+      <w:proofErr w:type="spellStart"/>
+      <w:r>
+        <w:rPr>
+          <w:b/>
+          <w:sz w:val="24"/>
+          <w:szCs w:val="24"/>
+        </w:rPr>
+        <w:t>SqlConnector</w:t>
+      </w:r>
+      <w:proofErr w:type="spellEnd"/>
+      <w:r>
+        <w:rPr>
+          <w:b/>
+          <w:sz w:val="24"/>
+          <w:szCs w:val="24"/>
+        </w:rPr>
+        <w:t xml:space="preserve"> osztály</w:t>
+      </w:r>
+    </w:p>
+    <w:p>
+      <w:pPr>
+        <w:jc w:val="both"/>
+        <w:rPr>
+          <w:sz w:val="24"/>
+          <w:szCs w:val="24"/>
+        </w:rPr>
+      </w:pPr>
+      <w:r>
+        <w:rPr>
+          <w:sz w:val="24"/>
+          <w:szCs w:val="24"/>
+        </w:rPr>
+        <w:t>Az</w:t>
+      </w:r>
+      <w:r>
+        <w:rPr>
+          <w:sz w:val="24"/>
+          <w:szCs w:val="24"/>
+        </w:rPr>
+        <w:t xml:space="preserve"> SQL kapcsolat létrehozása mellett ebbe az osztályba kerültek az SQL kapcsolatot igénylő lekérdezéseket, táblamódosításokat tartalmazó </w:t>
+      </w:r>
+      <w:proofErr w:type="gramStart"/>
+      <w:r>
+        <w:rPr>
+          <w:sz w:val="24"/>
+          <w:szCs w:val="24"/>
+        </w:rPr>
+        <w:t>metódusok</w:t>
+      </w:r>
+      <w:proofErr w:type="gramEnd"/>
+      <w:r>
+        <w:rPr>
+          <w:sz w:val="24"/>
+          <w:szCs w:val="24"/>
+        </w:rPr>
+        <w:t xml:space="preserve"> is. A</w:t>
+      </w:r>
+      <w:r>
+        <w:rPr>
+          <w:sz w:val="24"/>
+          <w:szCs w:val="24"/>
+        </w:rPr>
+        <w:t xml:space="preserve">z osztály tartalmaz egy </w:t>
+      </w:r>
+      <w:proofErr w:type="spellStart"/>
+      <w:r>
+        <w:rPr>
+          <w:sz w:val="24"/>
+          <w:szCs w:val="24"/>
+        </w:rPr>
+        <w:t>collect</w:t>
+      </w:r>
+      <w:r>
+        <w:rPr>
+          <w:sz w:val="24"/>
+          <w:szCs w:val="24"/>
+        </w:rPr>
+        <w:t>Movie</w:t>
+      </w:r>
+      <w:r>
+        <w:rPr>
+          <w:sz w:val="24"/>
+          <w:szCs w:val="24"/>
+        </w:rPr>
+        <w:t>data</w:t>
+      </w:r>
+      <w:proofErr w:type="spellEnd"/>
+      <w:r>
+        <w:rPr>
+          <w:sz w:val="24"/>
+          <w:szCs w:val="24"/>
+        </w:rPr>
+        <w:t xml:space="preserve"> nevű </w:t>
+      </w:r>
+      <w:proofErr w:type="gramStart"/>
+      <w:r>
+        <w:rPr>
+          <w:sz w:val="24"/>
+          <w:szCs w:val="24"/>
+        </w:rPr>
+        <w:t>metódust</w:t>
+      </w:r>
+      <w:proofErr w:type="gramEnd"/>
+      <w:r>
+        <w:rPr>
+          <w:sz w:val="24"/>
+          <w:szCs w:val="24"/>
+        </w:rPr>
+        <w:t>, amely a filmek</w:t>
+      </w:r>
+      <w:r>
+        <w:rPr>
+          <w:sz w:val="24"/>
+          <w:szCs w:val="24"/>
+        </w:rPr>
+        <w:t xml:space="preserve"> szükséges</w:t>
+      </w:r>
+      <w:r>
+        <w:rPr>
+          <w:sz w:val="24"/>
+          <w:szCs w:val="24"/>
+        </w:rPr>
+        <w:t xml:space="preserve"> adatait kérdezi le és tárolja el </w:t>
+      </w:r>
+      <w:r>
+        <w:rPr>
+          <w:sz w:val="24"/>
+          <w:szCs w:val="24"/>
+        </w:rPr>
+        <w:t xml:space="preserve">a </w:t>
+      </w:r>
+      <w:proofErr w:type="spellStart"/>
+      <w:r>
+        <w:rPr>
+          <w:sz w:val="24"/>
+          <w:szCs w:val="24"/>
+        </w:rPr>
+        <w:lastRenderedPageBreak/>
+        <w:t>Program.cs-ben</w:t>
+      </w:r>
+      <w:proofErr w:type="spellEnd"/>
+      <w:r>
+        <w:rPr>
+          <w:sz w:val="24"/>
+          <w:szCs w:val="24"/>
+        </w:rPr>
+        <w:t xml:space="preserve"> definiált </w:t>
+      </w:r>
+      <w:proofErr w:type="spellStart"/>
+      <w:r>
+        <w:rPr>
+          <w:sz w:val="24"/>
+          <w:szCs w:val="24"/>
+        </w:rPr>
+        <w:t>Movie</w:t>
+      </w:r>
+      <w:proofErr w:type="spellEnd"/>
+      <w:r>
+        <w:rPr>
+          <w:sz w:val="24"/>
+          <w:szCs w:val="24"/>
+        </w:rPr>
+        <w:t xml:space="preserve"> típusú </w:t>
+      </w:r>
+      <w:proofErr w:type="spellStart"/>
+      <w:r>
+        <w:rPr>
+          <w:sz w:val="24"/>
+          <w:szCs w:val="24"/>
+        </w:rPr>
+        <w:t>movies</w:t>
+      </w:r>
+      <w:proofErr w:type="spellEnd"/>
+      <w:r>
+        <w:rPr>
+          <w:sz w:val="24"/>
+          <w:szCs w:val="24"/>
+        </w:rPr>
+        <w:t xml:space="preserve"> listában, </w:t>
+      </w:r>
+      <w:r>
+        <w:rPr>
+          <w:sz w:val="24"/>
+          <w:szCs w:val="24"/>
+        </w:rPr>
+        <w:t xml:space="preserve">tehát itt kerülnek felhasználásra a </w:t>
+      </w:r>
+      <w:proofErr w:type="spellStart"/>
+      <w:r>
+        <w:rPr>
+          <w:sz w:val="24"/>
+          <w:szCs w:val="24"/>
+        </w:rPr>
+        <w:t>Movies</w:t>
+      </w:r>
+      <w:proofErr w:type="spellEnd"/>
+      <w:r>
+        <w:rPr>
+          <w:sz w:val="24"/>
+          <w:szCs w:val="24"/>
+        </w:rPr>
+        <w:t xml:space="preserve"> osztályban megadott változók.</w:t>
+      </w:r>
+      <w:r>
+        <w:rPr>
+          <w:sz w:val="24"/>
+          <w:szCs w:val="24"/>
+        </w:rPr>
+        <w:t xml:space="preserve"> </w:t>
+      </w:r>
+    </w:p>
+    <w:p>
+      <w:pPr>
+        <w:jc w:val="both"/>
+        <w:rPr>
+          <w:sz w:val="24"/>
+          <w:szCs w:val="24"/>
+        </w:rPr>
+      </w:pPr>
+      <w:r>
+        <w:rPr>
+          <w:sz w:val="24"/>
+          <w:szCs w:val="24"/>
+        </w:rPr>
+        <w:t xml:space="preserve">A </w:t>
+      </w:r>
+      <w:proofErr w:type="spellStart"/>
+      <w:r>
+        <w:rPr>
+          <w:sz w:val="24"/>
+          <w:szCs w:val="24"/>
+        </w:rPr>
+        <w:t>prepareKeywords</w:t>
+      </w:r>
+      <w:proofErr w:type="spellEnd"/>
+      <w:r>
+        <w:rPr>
+          <w:sz w:val="24"/>
+          <w:szCs w:val="24"/>
+        </w:rPr>
+        <w:t xml:space="preserve">, </w:t>
+      </w:r>
+      <w:proofErr w:type="spellStart"/>
+      <w:r>
+        <w:rPr>
+          <w:sz w:val="24"/>
+          <w:szCs w:val="24"/>
+        </w:rPr>
+        <w:t>prepareLanguages</w:t>
+      </w:r>
+      <w:proofErr w:type="spellEnd"/>
+      <w:r>
+        <w:rPr>
+          <w:sz w:val="24"/>
+          <w:szCs w:val="24"/>
+        </w:rPr>
+        <w:t xml:space="preserve">, </w:t>
+      </w:r>
+      <w:proofErr w:type="spellStart"/>
+      <w:r>
+        <w:rPr>
+          <w:sz w:val="24"/>
+          <w:szCs w:val="24"/>
+        </w:rPr>
+        <w:t>prepareDirectors</w:t>
+      </w:r>
+      <w:proofErr w:type="spellEnd"/>
+      <w:r>
+        <w:rPr>
+          <w:sz w:val="24"/>
+          <w:szCs w:val="24"/>
+        </w:rPr>
+        <w:t xml:space="preserve">, </w:t>
+      </w:r>
+      <w:proofErr w:type="spellStart"/>
+      <w:r>
+        <w:rPr>
+          <w:sz w:val="24"/>
+          <w:szCs w:val="24"/>
+        </w:rPr>
+        <w:t>prepareCountries</w:t>
+      </w:r>
+      <w:proofErr w:type="spellEnd"/>
+      <w:r>
+        <w:rPr>
+          <w:sz w:val="24"/>
+          <w:szCs w:val="24"/>
+        </w:rPr>
+        <w:t xml:space="preserve">, és </w:t>
+      </w:r>
+      <w:proofErr w:type="spellStart"/>
+      <w:r>
+        <w:rPr>
+          <w:sz w:val="24"/>
+          <w:szCs w:val="24"/>
+        </w:rPr>
+        <w:t>prepareGenres</w:t>
+      </w:r>
+      <w:proofErr w:type="spellEnd"/>
+      <w:r>
+        <w:rPr>
+          <w:sz w:val="24"/>
+          <w:szCs w:val="24"/>
+        </w:rPr>
+        <w:t xml:space="preserve"> </w:t>
+      </w:r>
+      <w:proofErr w:type="gramStart"/>
+      <w:r>
+        <w:rPr>
+          <w:sz w:val="24"/>
+          <w:szCs w:val="24"/>
+        </w:rPr>
+        <w:t>metódusok</w:t>
+      </w:r>
+      <w:proofErr w:type="gramEnd"/>
+      <w:r>
+        <w:rPr>
+          <w:sz w:val="24"/>
+          <w:szCs w:val="24"/>
+        </w:rPr>
+        <w:t xml:space="preserve"> a film adott jellemzőit kigyűjtik egy listába, ahol minden egyes elem, ami az adatbázis </w:t>
+      </w:r>
+      <w:proofErr w:type="spellStart"/>
+      <w:r>
+        <w:rPr>
+          <w:sz w:val="24"/>
+          <w:szCs w:val="24"/>
+        </w:rPr>
+        <w:t>movie</w:t>
+      </w:r>
+      <w:proofErr w:type="spellEnd"/>
+      <w:r>
+        <w:rPr>
+          <w:sz w:val="24"/>
+          <w:szCs w:val="24"/>
+        </w:rPr>
+        <w:t xml:space="preserve"> táblájában vesszővel volt elválasztva, az ide új listaelemként kerül be.</w:t>
+      </w:r>
+      <w:r>
+        <w:rPr>
+          <w:sz w:val="24"/>
+          <w:szCs w:val="24"/>
+        </w:rPr>
+        <w:t xml:space="preserve"> Ezek a </w:t>
+      </w:r>
+      <w:proofErr w:type="gramStart"/>
+      <w:r>
+        <w:rPr>
+          <w:sz w:val="24"/>
+          <w:szCs w:val="24"/>
+        </w:rPr>
+        <w:t>metódusok</w:t>
+      </w:r>
+      <w:proofErr w:type="gramEnd"/>
+      <w:r>
+        <w:rPr>
+          <w:sz w:val="24"/>
+          <w:szCs w:val="24"/>
+        </w:rPr>
+        <w:t xml:space="preserve"> szolgálnak a </w:t>
+      </w:r>
+      <w:proofErr w:type="spellStart"/>
+      <w:r>
+        <w:rPr>
+          <w:sz w:val="24"/>
+          <w:szCs w:val="24"/>
+        </w:rPr>
+        <w:t>Keywords</w:t>
+      </w:r>
+      <w:proofErr w:type="spellEnd"/>
+      <w:r>
+        <w:rPr>
+          <w:sz w:val="24"/>
+          <w:szCs w:val="24"/>
+        </w:rPr>
+        <w:t xml:space="preserve">, </w:t>
+      </w:r>
+      <w:proofErr w:type="spellStart"/>
+      <w:r>
+        <w:rPr>
+          <w:sz w:val="24"/>
+          <w:szCs w:val="24"/>
+        </w:rPr>
+        <w:t>Languages</w:t>
+      </w:r>
+      <w:proofErr w:type="spellEnd"/>
+      <w:r>
+        <w:rPr>
+          <w:sz w:val="24"/>
+          <w:szCs w:val="24"/>
+        </w:rPr>
+        <w:t xml:space="preserve">, </w:t>
+      </w:r>
+      <w:proofErr w:type="spellStart"/>
+      <w:r>
+        <w:rPr>
+          <w:sz w:val="24"/>
+          <w:szCs w:val="24"/>
+        </w:rPr>
+        <w:t>Directors</w:t>
+      </w:r>
+      <w:proofErr w:type="spellEnd"/>
+      <w:r>
+        <w:rPr>
+          <w:sz w:val="24"/>
+          <w:szCs w:val="24"/>
+        </w:rPr>
+        <w:t xml:space="preserve">, </w:t>
+      </w:r>
+      <w:proofErr w:type="spellStart"/>
+      <w:r>
+        <w:rPr>
+          <w:sz w:val="24"/>
+          <w:szCs w:val="24"/>
+        </w:rPr>
+        <w:t>Countries</w:t>
+      </w:r>
+      <w:proofErr w:type="spellEnd"/>
+      <w:r>
+        <w:rPr>
+          <w:sz w:val="24"/>
+          <w:szCs w:val="24"/>
+        </w:rPr>
+        <w:t xml:space="preserve"> és </w:t>
+      </w:r>
+      <w:proofErr w:type="spellStart"/>
+      <w:r>
+        <w:rPr>
+          <w:sz w:val="24"/>
+          <w:szCs w:val="24"/>
+        </w:rPr>
+        <w:t>Genres</w:t>
+      </w:r>
+      <w:proofErr w:type="spellEnd"/>
+      <w:r>
+        <w:rPr>
+          <w:sz w:val="24"/>
+          <w:szCs w:val="24"/>
+        </w:rPr>
+        <w:t xml:space="preserve"> táblák alapjául.</w:t>
+      </w:r>
+      <w:r>
+        <w:rPr>
+          <w:sz w:val="24"/>
+          <w:szCs w:val="24"/>
+        </w:rPr>
+        <w:t xml:space="preserve"> Az összes filmre vonatkozó adat egy listába kerül bele, hiszen a lényeg, hogy egy helyen legyen az összes lehetsége</w:t>
+      </w:r>
+      <w:r>
+        <w:rPr>
+          <w:sz w:val="24"/>
+          <w:szCs w:val="24"/>
+        </w:rPr>
+        <w:t>s adat, ami</w:t>
+      </w:r>
+      <w:r>
+        <w:rPr>
+          <w:sz w:val="24"/>
+          <w:szCs w:val="24"/>
+        </w:rPr>
+        <w:t xml:space="preserve"> majd később hozzárendelésre kerül a filmekhez.</w:t>
+      </w:r>
+      <w:r>
+        <w:rPr>
+          <w:sz w:val="24"/>
+          <w:szCs w:val="24"/>
+        </w:rPr>
+        <w:t xml:space="preserve"> A listában ezen a ponton még sok ismétlődés lesz, viszont </w:t>
+      </w:r>
+      <w:r>
+        <w:rPr>
+          <w:sz w:val="24"/>
+          <w:szCs w:val="24"/>
+        </w:rPr>
+        <w:t>ezek</w:t>
+      </w:r>
+      <w:r>
+        <w:rPr>
+          <w:sz w:val="24"/>
+          <w:szCs w:val="24"/>
+        </w:rPr>
+        <w:t xml:space="preserve"> a későbbiekben kiszűrésre kerülnek, és a lista minden eleméhez egyedi azonosítót, </w:t>
+      </w:r>
+      <w:proofErr w:type="spellStart"/>
+      <w:r>
+        <w:rPr>
+          <w:sz w:val="24"/>
+          <w:szCs w:val="24"/>
+        </w:rPr>
+        <w:t>id</w:t>
+      </w:r>
+      <w:proofErr w:type="spellEnd"/>
+      <w:r>
+        <w:rPr>
+          <w:sz w:val="24"/>
+          <w:szCs w:val="24"/>
+        </w:rPr>
+        <w:t xml:space="preserve">-t rendelünk. </w:t>
+      </w:r>
+      <w:r>
+        <w:rPr>
+          <w:sz w:val="24"/>
+          <w:szCs w:val="24"/>
+        </w:rPr>
+        <w:t xml:space="preserve"> A </w:t>
+      </w:r>
+      <w:proofErr w:type="spellStart"/>
+      <w:r>
+        <w:rPr>
+          <w:sz w:val="24"/>
+          <w:szCs w:val="24"/>
+        </w:rPr>
+        <w:t>Program.cs</w:t>
+      </w:r>
+      <w:proofErr w:type="spellEnd"/>
+      <w:r>
+        <w:rPr>
+          <w:sz w:val="24"/>
+          <w:szCs w:val="24"/>
+        </w:rPr>
+        <w:t xml:space="preserve"> os</w:t>
+      </w:r>
+      <w:r>
+        <w:rPr>
+          <w:sz w:val="24"/>
+          <w:szCs w:val="24"/>
+        </w:rPr>
+        <w:t xml:space="preserve">ztályban létrehozott </w:t>
+      </w:r>
+      <w:proofErr w:type="spellStart"/>
+      <w:r>
+        <w:rPr>
+          <w:sz w:val="24"/>
+          <w:szCs w:val="24"/>
+        </w:rPr>
+        <w:t>data</w:t>
+      </w:r>
+      <w:proofErr w:type="spellEnd"/>
+      <w:r>
+        <w:rPr>
+          <w:sz w:val="24"/>
+          <w:szCs w:val="24"/>
+        </w:rPr>
+        <w:t xml:space="preserve"> listában kerülnek majd eltárolásra a</w:t>
+      </w:r>
+      <w:r>
+        <w:rPr>
+          <w:sz w:val="24"/>
+          <w:szCs w:val="24"/>
+        </w:rPr>
+        <w:t xml:space="preserve"> </w:t>
+      </w:r>
+      <w:proofErr w:type="gramStart"/>
+      <w:r>
+        <w:rPr>
+          <w:sz w:val="24"/>
+          <w:szCs w:val="24"/>
+        </w:rPr>
+        <w:t>metódusokban</w:t>
+      </w:r>
+      <w:proofErr w:type="gramEnd"/>
+      <w:r>
+        <w:rPr>
+          <w:sz w:val="24"/>
+          <w:szCs w:val="24"/>
+        </w:rPr>
+        <w:t xml:space="preserve"> kigyűjtött adatok</w:t>
+      </w:r>
+      <w:r>
+        <w:rPr>
+          <w:sz w:val="24"/>
+          <w:szCs w:val="24"/>
+        </w:rPr>
+        <w:t xml:space="preserve">, </w:t>
+      </w:r>
+      <w:r>
+        <w:rPr>
+          <w:sz w:val="24"/>
+          <w:szCs w:val="24"/>
+        </w:rPr>
+        <w:t xml:space="preserve">a különböző prepare metódusok a </w:t>
+      </w:r>
+      <w:proofErr w:type="spellStart"/>
+      <w:r>
+        <w:rPr>
+          <w:sz w:val="24"/>
+          <w:szCs w:val="24"/>
+        </w:rPr>
+        <w:t>Table</w:t>
+      </w:r>
+      <w:proofErr w:type="spellEnd"/>
+      <w:r>
+        <w:rPr>
+          <w:sz w:val="24"/>
+          <w:szCs w:val="24"/>
+        </w:rPr>
+        <w:t xml:space="preserve"> osztályban kerülnek meghívásra</w:t>
+      </w:r>
+      <w:r>
+        <w:rPr>
+          <w:sz w:val="24"/>
+          <w:szCs w:val="24"/>
+        </w:rPr>
+        <w:t>. Erre a célra elég egyetlen lista is, hiszen egyszerre mindig csak egy táblát töltünk fel, így csak az ahhoz szükséges adatokat kell eltárolnunk.</w:t>
+      </w:r>
+    </w:p>
+    <w:p>
+      <w:pPr>
+        <w:jc w:val="both"/>
+        <w:rPr>
+          <w:sz w:val="24"/>
+          <w:szCs w:val="24"/>
+        </w:rPr>
+      </w:pPr>
+      <w:r>
+        <w:rPr>
+          <w:sz w:val="24"/>
+          <w:szCs w:val="24"/>
+        </w:rPr>
+        <w:t>Az osztály tar</w:t>
+      </w:r>
+      <w:r>
+        <w:rPr>
+          <w:sz w:val="24"/>
+          <w:szCs w:val="24"/>
+        </w:rPr>
+        <w:t>tal</w:t>
+      </w:r>
+      <w:r>
+        <w:rPr>
+          <w:sz w:val="24"/>
+          <w:szCs w:val="24"/>
+        </w:rPr>
+        <w:t xml:space="preserve">maz még egy </w:t>
+      </w:r>
+      <w:proofErr w:type="spellStart"/>
+      <w:r>
+        <w:rPr>
+          <w:sz w:val="24"/>
+          <w:szCs w:val="24"/>
+        </w:rPr>
+        <w:t>removeWhitespace</w:t>
+      </w:r>
+      <w:proofErr w:type="spellEnd"/>
+      <w:r>
+        <w:rPr>
+          <w:sz w:val="24"/>
+          <w:szCs w:val="24"/>
+        </w:rPr>
+        <w:t xml:space="preserve"> </w:t>
+      </w:r>
+      <w:proofErr w:type="gramStart"/>
+      <w:r>
+        <w:rPr>
+          <w:sz w:val="24"/>
+          <w:szCs w:val="24"/>
+        </w:rPr>
+        <w:t>metódust</w:t>
+      </w:r>
+      <w:proofErr w:type="gramEnd"/>
+      <w:r>
+        <w:rPr>
+          <w:sz w:val="24"/>
+          <w:szCs w:val="24"/>
+        </w:rPr>
+        <w:t xml:space="preserve"> is. Erre azért van szükség, mivel az előbbiekben említett metódusoknál a program a </w:t>
+      </w:r>
+      <w:proofErr w:type="spellStart"/>
+      <w:r>
+        <w:rPr>
+          <w:sz w:val="24"/>
+          <w:szCs w:val="24"/>
+        </w:rPr>
+        <w:t>vesszőket</w:t>
+      </w:r>
+      <w:proofErr w:type="spellEnd"/>
+      <w:r>
+        <w:rPr>
+          <w:sz w:val="24"/>
+          <w:szCs w:val="24"/>
+        </w:rPr>
+        <w:t xml:space="preserve"> </w:t>
+      </w:r>
+      <w:proofErr w:type="gramStart"/>
+      <w:r>
+        <w:rPr>
+          <w:sz w:val="24"/>
+          <w:szCs w:val="24"/>
+        </w:rPr>
+        <w:t>figyeli</w:t>
+      </w:r>
+      <w:proofErr w:type="gramEnd"/>
+      <w:r>
+        <w:rPr>
+          <w:sz w:val="24"/>
+          <w:szCs w:val="24"/>
+        </w:rPr>
+        <w:t xml:space="preserve"> mint határolópont, viszont az adatbázis eredeti mezőiben ahonnan dolgozik, ott vesszővel és szóközzel vannak határolva az adatok, így a </w:t>
+      </w:r>
+      <w:proofErr w:type="spellStart"/>
+      <w:r>
+        <w:rPr>
+          <w:sz w:val="24"/>
+          <w:szCs w:val="24"/>
+        </w:rPr>
+        <w:t>data</w:t>
+      </w:r>
+      <w:proofErr w:type="spellEnd"/>
+      <w:r>
+        <w:rPr>
+          <w:sz w:val="24"/>
+          <w:szCs w:val="24"/>
+        </w:rPr>
+        <w:t xml:space="preserve"> listába kigyűjtve a legtöbb listaelem egy szóközzel fog kezdődni, hiszen így került kigyűjtésre. Ez a metódus végigmegy az adott lista minden </w:t>
+      </w:r>
+      <w:proofErr w:type="gramStart"/>
+      <w:r>
+        <w:rPr>
+          <w:sz w:val="24"/>
+          <w:szCs w:val="24"/>
+        </w:rPr>
+        <w:t>elemén</w:t>
+      </w:r>
+      <w:proofErr w:type="gramEnd"/>
+      <w:r>
+        <w:rPr>
+          <w:sz w:val="24"/>
+          <w:szCs w:val="24"/>
+        </w:rPr>
+        <w:t xml:space="preserve"> amire meghívjuk és amennyiben az adott elem szóközzel kezdődik, akkor </w:t>
+      </w:r>
+      <w:proofErr w:type="spellStart"/>
+      <w:r>
+        <w:rPr>
+          <w:sz w:val="24"/>
+          <w:szCs w:val="24"/>
+        </w:rPr>
+        <w:t>törli</w:t>
+      </w:r>
+      <w:proofErr w:type="spellEnd"/>
+      <w:r>
+        <w:rPr>
+          <w:sz w:val="24"/>
+          <w:szCs w:val="24"/>
+        </w:rPr>
+        <w:t xml:space="preserve"> az </w:t>
+      </w:r>
+      <w:r>
+        <w:rPr>
+          <w:sz w:val="24"/>
+          <w:szCs w:val="24"/>
+        </w:rPr>
+        <w:t>első karakterét, tehát a szóközt a szöveg elejéről.</w:t>
+      </w:r>
+    </w:p>
+    <w:p>
+      <w:pPr>
+        <w:jc w:val="both"/>
+        <w:rPr>
+          <w:sz w:val="24"/>
+          <w:szCs w:val="24"/>
+        </w:rPr>
+      </w:pPr>
+      <w:r>
+        <w:rPr>
+          <w:sz w:val="24"/>
+          <w:szCs w:val="24"/>
+        </w:rPr>
+        <w:t>Végül az osztály egy</w:t>
+      </w:r>
+      <w:r>
+        <w:rPr>
+          <w:sz w:val="24"/>
+          <w:szCs w:val="24"/>
+        </w:rPr>
+        <w:t xml:space="preserve"> </w:t>
+      </w:r>
+      <w:proofErr w:type="spellStart"/>
+      <w:r>
+        <w:rPr>
+          <w:sz w:val="24"/>
+          <w:szCs w:val="24"/>
+        </w:rPr>
+        <w:t>executeInserts</w:t>
+      </w:r>
+      <w:proofErr w:type="spellEnd"/>
+      <w:r>
+        <w:rPr>
+          <w:sz w:val="24"/>
+          <w:szCs w:val="24"/>
+        </w:rPr>
+        <w:t xml:space="preserve"> nevű </w:t>
+      </w:r>
+      <w:proofErr w:type="gramStart"/>
+      <w:r>
+        <w:rPr>
+          <w:sz w:val="24"/>
+          <w:szCs w:val="24"/>
+        </w:rPr>
+        <w:t>metódu</w:t>
+      </w:r>
+      <w:r>
+        <w:rPr>
+          <w:sz w:val="24"/>
+          <w:szCs w:val="24"/>
+        </w:rPr>
+        <w:t>s</w:t>
+      </w:r>
+      <w:r>
+        <w:rPr>
+          <w:sz w:val="24"/>
+          <w:szCs w:val="24"/>
+        </w:rPr>
+        <w:t>s</w:t>
+      </w:r>
+      <w:r>
+        <w:rPr>
+          <w:sz w:val="24"/>
+          <w:szCs w:val="24"/>
+        </w:rPr>
+        <w:t>al</w:t>
+      </w:r>
+      <w:proofErr w:type="gramEnd"/>
+      <w:r>
+        <w:rPr>
+          <w:sz w:val="24"/>
+          <w:szCs w:val="24"/>
+        </w:rPr>
+        <w:t xml:space="preserve"> zárul, ami</w:t>
+      </w:r>
+      <w:r>
+        <w:rPr>
+          <w:sz w:val="24"/>
+          <w:szCs w:val="24"/>
+        </w:rPr>
+        <w:t xml:space="preserve"> </w:t>
+      </w:r>
+      <w:r>
+        <w:rPr>
+          <w:sz w:val="24"/>
+          <w:szCs w:val="24"/>
+        </w:rPr>
+        <w:t xml:space="preserve">bemeneti paraméterként egy listát kap meg, amelynek minden egyes eleme egy-egy táblafrissítő parancs, amelyet a </w:t>
+      </w:r>
+      <w:proofErr w:type="spellStart"/>
+      <w:r>
+        <w:rPr>
+          <w:sz w:val="24"/>
+          <w:szCs w:val="24"/>
+        </w:rPr>
+        <w:t>Program.cs</w:t>
+      </w:r>
+      <w:proofErr w:type="spellEnd"/>
+      <w:r>
+        <w:rPr>
+          <w:sz w:val="24"/>
+          <w:szCs w:val="24"/>
+        </w:rPr>
+        <w:t xml:space="preserve"> osztályban állítunk össze. A </w:t>
+      </w:r>
+      <w:proofErr w:type="gramStart"/>
+      <w:r>
+        <w:rPr>
+          <w:sz w:val="24"/>
+          <w:szCs w:val="24"/>
+        </w:rPr>
+        <w:t>metódus</w:t>
+      </w:r>
+      <w:proofErr w:type="gramEnd"/>
+      <w:r>
+        <w:rPr>
+          <w:sz w:val="24"/>
+          <w:szCs w:val="24"/>
+        </w:rPr>
+        <w:t xml:space="preserve"> végigmegy a lista elemein és sorra végrehajtja az SQL parancsokat.</w:t>
+      </w:r>
+      <w:r>
+        <w:rPr>
+          <w:sz w:val="24"/>
+          <w:szCs w:val="24"/>
+        </w:rPr>
+        <w:t xml:space="preserve"> Hiba esetén kiírja, hogy „Hiba történt a tábla feltöltése során”.</w:t>
+      </w:r>
+    </w:p>
+    <w:p>
+      <w:pPr>
+        <w:jc w:val="both"/>
+        <w:rPr>
+          <w:b/>
+          <w:sz w:val="24"/>
+          <w:szCs w:val="24"/>
+        </w:rPr>
+      </w:pPr>
+      <w:proofErr w:type="spellStart"/>
+      <w:r>
+        <w:rPr>
+          <w:b/>
+          <w:sz w:val="24"/>
+          <w:szCs w:val="24"/>
+        </w:rPr>
+        <w:t>Program.cs</w:t>
+      </w:r>
+      <w:proofErr w:type="spellEnd"/>
+      <w:r>
+        <w:rPr>
+          <w:b/>
+          <w:sz w:val="24"/>
+          <w:szCs w:val="24"/>
+        </w:rPr>
+        <w:t xml:space="preserve"> osztály</w:t>
+      </w:r>
+    </w:p>
+    <w:p>
+      <w:pPr>
+        <w:jc w:val="both"/>
+        <w:rPr>
+          <w:sz w:val="24"/>
+          <w:szCs w:val="24"/>
+        </w:rPr>
+      </w:pPr>
+      <w:r>
+        <w:rPr>
+          <w:sz w:val="24"/>
+          <w:szCs w:val="24"/>
+        </w:rPr>
         <w:t xml:space="preserve">A Main </w:t>
       </w:r>
       <w:proofErr w:type="gramStart"/>
@@ -1304,7 +1855,69 @@
           <w:sz w:val="24"/>
           <w:szCs w:val="24"/>
         </w:rPr>
-        <w:t xml:space="preserve"> osztály </w:t>
+        <w:t xml:space="preserve">, </w:t>
+      </w:r>
+      <w:proofErr w:type="spellStart"/>
+      <w:r>
+        <w:rPr>
+          <w:sz w:val="24"/>
+          <w:szCs w:val="24"/>
+        </w:rPr>
+        <w:t>FillUps</w:t>
+      </w:r>
+      <w:proofErr w:type="spellEnd"/>
+      <w:r>
+        <w:rPr>
+          <w:sz w:val="24"/>
+          <w:szCs w:val="24"/>
+        </w:rPr>
+        <w:t xml:space="preserve">, </w:t>
+      </w:r>
+      <w:proofErr w:type="spellStart"/>
+      <w:r>
+        <w:rPr>
+          <w:sz w:val="24"/>
+          <w:szCs w:val="24"/>
+        </w:rPr>
+        <w:t>Algorithms</w:t>
+      </w:r>
+      <w:proofErr w:type="spellEnd"/>
+      <w:r>
+        <w:rPr>
+          <w:sz w:val="24"/>
+          <w:szCs w:val="24"/>
+        </w:rPr>
+        <w:t xml:space="preserve">, és </w:t>
+      </w:r>
+      <w:proofErr w:type="spellStart"/>
+      <w:r>
+        <w:rPr>
+          <w:sz w:val="24"/>
+          <w:szCs w:val="24"/>
+        </w:rPr>
+        <w:t>Table</w:t>
+      </w:r>
+      <w:proofErr w:type="spellEnd"/>
+      <w:r>
+        <w:rPr>
+          <w:sz w:val="24"/>
+          <w:szCs w:val="24"/>
+        </w:rPr>
+        <w:t xml:space="preserve"> osztály</w:t>
+      </w:r>
+      <w:r>
+        <w:rPr>
+          <w:sz w:val="24"/>
+          <w:szCs w:val="24"/>
+        </w:rPr>
+        <w:t>ok</w:t>
+      </w:r>
+      <w:r>
+        <w:rPr>
+          <w:sz w:val="24"/>
+          <w:szCs w:val="24"/>
+        </w:rPr>
+        <w:t xml:space="preserve"> </w:t>
       </w:r>
       <w:proofErr w:type="spellStart"/>
       <w:r>
@@ -1683,7 +2296,7 @@
           <w:sz w:val="24"/>
           <w:szCs w:val="24"/>
         </w:rPr>
-        <w:t>DbWrite</w:t>
+        <w:t>ExecuteInserts</w:t>
       </w:r>
       <w:proofErr w:type="spellEnd"/>
       <w:r>
@@ -1740,7 +2353,7 @@
           <w:sz w:val="24"/>
           <w:szCs w:val="24"/>
         </w:rPr>
-        <w:t>getMoviedata</w:t>
+        <w:t>collectMoviedata</w:t>
       </w:r>
       <w:proofErr w:type="spellEnd"/>
       <w:r>
@@ -1780,7 +2393,30 @@
           <w:sz w:val="24"/>
           <w:szCs w:val="24"/>
         </w:rPr>
-        <w:t xml:space="preserve">Ezután meghívásra kerül az </w:t>
+        <w:t xml:space="preserve">Ezután meghívásra kerül a </w:t>
+      </w:r>
+      <w:proofErr w:type="spellStart"/>
+      <w:r>
+        <w:rPr>
+          <w:sz w:val="24"/>
+          <w:szCs w:val="24"/>
+        </w:rPr>
+        <w:t>Table</w:t>
+      </w:r>
+      <w:proofErr w:type="spellEnd"/>
+      <w:r>
+        <w:rPr>
+          <w:sz w:val="24"/>
+          <w:szCs w:val="24"/>
+        </w:rPr>
+        <w:t xml:space="preserve"> osztály</w:t>
+      </w:r>
+      <w:r>
+        <w:rPr>
+          <w:sz w:val="24"/>
+          <w:szCs w:val="24"/>
+        </w:rPr>
+        <w:t xml:space="preserve"> </w:t>
       </w:r>
       <w:proofErr w:type="spellStart"/>
       <w:r>
@@ -1806,13 +2442,232 @@
         </w:rPr>
         <w:t>metódus</w:t>
       </w:r>
+      <w:r>
+        <w:rPr>
+          <w:sz w:val="24"/>
+          <w:szCs w:val="24"/>
+        </w:rPr>
+        <w:t>a</w:t>
+      </w:r>
       <w:proofErr w:type="gramEnd"/>
       <w:r>
         <w:rPr>
           <w:sz w:val="24"/>
           <w:szCs w:val="24"/>
         </w:rPr>
-        <w:t xml:space="preserve">. A felhasználó itt tudja kiválasztani, hogy a </w:t>
+        <w:t>.</w:t>
+      </w:r>
+    </w:p>
+    <w:p>
+      <w:pPr>
+        <w:jc w:val="both"/>
+        <w:rPr>
+          <w:b/>
+          <w:sz w:val="24"/>
+          <w:szCs w:val="24"/>
+        </w:rPr>
+      </w:pPr>
+      <w:proofErr w:type="spellStart"/>
+      <w:r>
+        <w:rPr>
+          <w:b/>
+          <w:sz w:val="24"/>
+          <w:szCs w:val="24"/>
+        </w:rPr>
+        <w:lastRenderedPageBreak/>
+        <w:t>Table.cs</w:t>
+      </w:r>
+      <w:proofErr w:type="spellEnd"/>
+      <w:r>
+        <w:rPr>
+          <w:b/>
+          <w:sz w:val="24"/>
+          <w:szCs w:val="24"/>
+        </w:rPr>
+        <w:t xml:space="preserve"> osztály</w:t>
+      </w:r>
+    </w:p>
+    <w:p>
+      <w:pPr>
+        <w:jc w:val="both"/>
+        <w:rPr>
+          <w:sz w:val="24"/>
+          <w:szCs w:val="24"/>
+        </w:rPr>
+      </w:pPr>
+      <w:r>
+        <w:rPr>
+          <w:sz w:val="24"/>
+          <w:szCs w:val="24"/>
+        </w:rPr>
+        <w:t xml:space="preserve">A </w:t>
+      </w:r>
+      <w:proofErr w:type="spellStart"/>
+      <w:r>
+        <w:rPr>
+          <w:sz w:val="24"/>
+          <w:szCs w:val="24"/>
+        </w:rPr>
+        <w:t>Table</w:t>
+      </w:r>
+      <w:proofErr w:type="spellEnd"/>
+      <w:r>
+        <w:rPr>
+          <w:sz w:val="24"/>
+          <w:szCs w:val="24"/>
+        </w:rPr>
+        <w:t xml:space="preserve"> osztály az </w:t>
+      </w:r>
+      <w:proofErr w:type="spellStart"/>
+      <w:r>
+        <w:rPr>
+          <w:sz w:val="24"/>
+          <w:szCs w:val="24"/>
+        </w:rPr>
+        <w:t>Algorithms</w:t>
+      </w:r>
+      <w:proofErr w:type="spellEnd"/>
+      <w:r>
+        <w:rPr>
+          <w:sz w:val="24"/>
+          <w:szCs w:val="24"/>
+        </w:rPr>
+        <w:t xml:space="preserve">, </w:t>
+      </w:r>
+      <w:proofErr w:type="spellStart"/>
+      <w:r>
+        <w:rPr>
+          <w:sz w:val="24"/>
+          <w:szCs w:val="24"/>
+        </w:rPr>
+        <w:t>SqlConnector</w:t>
+      </w:r>
+      <w:proofErr w:type="spellEnd"/>
+      <w:r>
+        <w:rPr>
+          <w:sz w:val="24"/>
+          <w:szCs w:val="24"/>
+        </w:rPr>
+        <w:t xml:space="preserve"> és </w:t>
+      </w:r>
+      <w:proofErr w:type="spellStart"/>
+      <w:r>
+        <w:rPr>
+          <w:sz w:val="24"/>
+          <w:szCs w:val="24"/>
+        </w:rPr>
+        <w:t>FillUps</w:t>
+      </w:r>
+      <w:proofErr w:type="spellEnd"/>
+      <w:r>
+        <w:rPr>
+          <w:sz w:val="24"/>
+          <w:szCs w:val="24"/>
+        </w:rPr>
+        <w:t xml:space="preserve"> osztályok </w:t>
+      </w:r>
+      <w:proofErr w:type="gramStart"/>
+      <w:r>
+        <w:rPr>
+          <w:sz w:val="24"/>
+          <w:szCs w:val="24"/>
+        </w:rPr>
+        <w:t>metódusaival</w:t>
+      </w:r>
+      <w:proofErr w:type="gramEnd"/>
+      <w:r>
+        <w:rPr>
+          <w:sz w:val="24"/>
+          <w:szCs w:val="24"/>
+        </w:rPr>
+        <w:t xml:space="preserve"> </w:t>
+      </w:r>
+      <w:proofErr w:type="spellStart"/>
+      <w:r>
+        <w:rPr>
+          <w:sz w:val="24"/>
+          <w:szCs w:val="24"/>
+        </w:rPr>
+        <w:t>dolgozikj</w:t>
+      </w:r>
+      <w:proofErr w:type="spellEnd"/>
+      <w:r>
+        <w:rPr>
+          <w:sz w:val="24"/>
+          <w:szCs w:val="24"/>
+        </w:rPr>
+        <w:t>.</w:t>
+      </w:r>
+    </w:p>
+    <w:p>
+      <w:pPr>
+        <w:jc w:val="both"/>
+        <w:rPr>
+          <w:sz w:val="24"/>
+          <w:szCs w:val="24"/>
+        </w:rPr>
+      </w:pPr>
+      <w:r>
+        <w:rPr>
+          <w:sz w:val="24"/>
+          <w:szCs w:val="24"/>
+        </w:rPr>
+        <w:t xml:space="preserve">A </w:t>
+      </w:r>
+      <w:proofErr w:type="spellStart"/>
+      <w:r>
+        <w:rPr>
+          <w:sz w:val="24"/>
+          <w:szCs w:val="24"/>
+        </w:rPr>
+        <w:t>Table</w:t>
+      </w:r>
+      <w:proofErr w:type="spellEnd"/>
+      <w:r>
+        <w:rPr>
+          <w:sz w:val="24"/>
+          <w:szCs w:val="24"/>
+        </w:rPr>
+        <w:t xml:space="preserve"> osztály tartalmazza az </w:t>
+      </w:r>
+      <w:proofErr w:type="spellStart"/>
+      <w:r>
+        <w:rPr>
+          <w:sz w:val="24"/>
+          <w:szCs w:val="24"/>
+        </w:rPr>
+        <w:t>Options</w:t>
+      </w:r>
+      <w:proofErr w:type="spellEnd"/>
+      <w:r>
+        <w:rPr>
+          <w:sz w:val="24"/>
+          <w:szCs w:val="24"/>
+        </w:rPr>
+        <w:t xml:space="preserve"> </w:t>
+      </w:r>
+      <w:proofErr w:type="gramStart"/>
+      <w:r>
+        <w:rPr>
+          <w:sz w:val="24"/>
+          <w:szCs w:val="24"/>
+        </w:rPr>
+        <w:t>metódust</w:t>
+      </w:r>
+      <w:proofErr w:type="gramEnd"/>
+      <w:r>
+        <w:rPr>
+          <w:sz w:val="24"/>
+          <w:szCs w:val="24"/>
+        </w:rPr>
+        <w:t xml:space="preserve">. </w:t>
+      </w:r>
+      <w:r>
+        <w:rPr>
+          <w:sz w:val="24"/>
+          <w:szCs w:val="24"/>
+        </w:rPr>
+        <w:t xml:space="preserve">A felhasználó itt tudja kiválasztani, hogy a </w:t>
       </w:r>
       <w:proofErr w:type="spellStart"/>
       <w:r>
@@ -2035,7 +2890,14 @@
           <w:sz w:val="24"/>
           <w:szCs w:val="24"/>
         </w:rPr>
-        <w:t>Program.cs</w:t>
+        <w:t>Table</w:t>
+      </w:r>
+      <w:r>
+        <w:rPr>
+          <w:sz w:val="24"/>
+          <w:szCs w:val="24"/>
+        </w:rPr>
+        <w:t>.cs</w:t>
       </w:r>
       <w:proofErr w:type="spellEnd"/>
       <w:r>
@@ -2549,7 +3411,7 @@
           <w:sz w:val="24"/>
           <w:szCs w:val="24"/>
         </w:rPr>
-        <w:t>keywordPrepare</w:t>
+        <w:t>prepareKeywords</w:t>
       </w:r>
       <w:proofErr w:type="spellEnd"/>
       <w:r>
@@ -2626,7 +3488,37 @@
           <w:sz w:val="24"/>
           <w:szCs w:val="24"/>
         </w:rPr>
-        <w:t xml:space="preserve">A </w:t>
+        <w:t>A</w:t>
+      </w:r>
+      <w:r>
+        <w:rPr>
+          <w:sz w:val="24"/>
+          <w:szCs w:val="24"/>
+        </w:rPr>
+        <w:t xml:space="preserve">z </w:t>
+      </w:r>
+      <w:proofErr w:type="spellStart"/>
+      <w:r>
+        <w:rPr>
+          <w:sz w:val="24"/>
+          <w:szCs w:val="24"/>
+        </w:rPr>
+        <w:t>Algorithms</w:t>
+      </w:r>
+      <w:proofErr w:type="spellEnd"/>
+      <w:r>
+        <w:rPr>
+          <w:sz w:val="24"/>
+          <w:szCs w:val="24"/>
+        </w:rPr>
+        <w:t xml:space="preserve"> osztály</w:t>
+      </w:r>
+      <w:r>
+        <w:rPr>
+          <w:sz w:val="24"/>
+          <w:szCs w:val="24"/>
+        </w:rPr>
+        <w:t xml:space="preserve"> </w:t>
       </w:r>
       <w:proofErr w:type="spellStart"/>
       <w:r>
@@ -2651,6 +3543,13 @@
           <w:szCs w:val="24"/>
         </w:rPr>
         <w:t>metódus</w:t>
+      </w:r>
+      <w:r>
+        <w:rPr>
+          <w:sz w:val="24"/>
+          <w:szCs w:val="24"/>
+        </w:rPr>
+        <w:t>ának</w:t>
       </w:r>
       <w:proofErr w:type="gramEnd"/>
       <w:r>
@@ -2842,15 +3741,7 @@
           <w:sz w:val="24"/>
           <w:szCs w:val="24"/>
         </w:rPr>
-        <w:t xml:space="preserve"> típusú </w:t>
-      </w:r>
-      <w:r>
-        <w:rPr>
-          <w:sz w:val="24"/>
-          <w:szCs w:val="24"/>
-        </w:rPr>
-        <w:lastRenderedPageBreak/>
-        <w:t xml:space="preserve">lista, így a </w:t>
+        <w:t xml:space="preserve"> típusú lista, így a </w:t>
       </w:r>
       <w:proofErr w:type="spellStart"/>
       <w:r>
@@ -2935,6 +3826,43 @@
           <w:szCs w:val="24"/>
         </w:rPr>
       </w:pPr>
+      <w:r>
+        <w:rPr>
+          <w:sz w:val="24"/>
+          <w:szCs w:val="24"/>
+        </w:rPr>
+        <w:t>A</w:t>
+      </w:r>
+      <w:r>
+        <w:rPr>
+          <w:sz w:val="24"/>
+          <w:szCs w:val="24"/>
+        </w:rPr>
+        <w:t xml:space="preserve">z </w:t>
+      </w:r>
+      <w:proofErr w:type="spellStart"/>
+      <w:r>
+        <w:rPr>
+          <w:sz w:val="24"/>
+          <w:szCs w:val="24"/>
+        </w:rPr>
+        <w:t>Algorithms</w:t>
+      </w:r>
+      <w:proofErr w:type="spellEnd"/>
+      <w:r>
+        <w:rPr>
+          <w:sz w:val="24"/>
+          <w:szCs w:val="24"/>
+        </w:rPr>
+        <w:t xml:space="preserve"> osztály</w:t>
+      </w:r>
+      <w:r>
+        <w:rPr>
+          <w:sz w:val="24"/>
+          <w:szCs w:val="24"/>
+        </w:rPr>
+        <w:t xml:space="preserve"> </w:t>
+      </w:r>
       <w:proofErr w:type="spellStart"/>
       <w:r>
         <w:rPr>
@@ -2965,6 +3893,13 @@
           <w:szCs w:val="24"/>
         </w:rPr>
         <w:t>ódus</w:t>
+      </w:r>
+      <w:r>
+        <w:rPr>
+          <w:sz w:val="24"/>
+          <w:szCs w:val="24"/>
+        </w:rPr>
+        <w:t>ának</w:t>
       </w:r>
       <w:proofErr w:type="gramEnd"/>
       <w:r>
@@ -3129,7 +4064,37 @@
           <w:sz w:val="24"/>
           <w:szCs w:val="24"/>
         </w:rPr>
-        <w:t xml:space="preserve"> meghívása.</w:t>
+        <w:t xml:space="preserve"> meghívása</w:t>
+      </w:r>
+      <w:r>
+        <w:rPr>
+          <w:sz w:val="24"/>
+          <w:szCs w:val="24"/>
+        </w:rPr>
+        <w:t xml:space="preserve"> a </w:t>
+      </w:r>
+      <w:proofErr w:type="spellStart"/>
+      <w:r>
+        <w:rPr>
+          <w:sz w:val="24"/>
+          <w:szCs w:val="24"/>
+        </w:rPr>
+        <w:t>FillUps</w:t>
+      </w:r>
+      <w:proofErr w:type="spellEnd"/>
+      <w:r>
+        <w:rPr>
+          <w:sz w:val="24"/>
+          <w:szCs w:val="24"/>
+        </w:rPr>
+        <w:t xml:space="preserve"> osztályból</w:t>
+      </w:r>
+      <w:r>
+        <w:rPr>
+          <w:sz w:val="24"/>
+          <w:szCs w:val="24"/>
+        </w:rPr>
+        <w:t>.</w:t>
       </w:r>
     </w:p>
     <w:p>
@@ -3177,9 +4142,25 @@
           <w:sz w:val="24"/>
           <w:szCs w:val="24"/>
         </w:rPr>
-        <w:t>FillUp_K</w:t>
-      </w:r>
-      <w:proofErr w:type="spellEnd"/>
+        <w:t>FillUps</w:t>
+      </w:r>
+      <w:proofErr w:type="gramStart"/>
+      <w:r>
+        <w:rPr>
+          <w:sz w:val="24"/>
+          <w:szCs w:val="24"/>
+        </w:rPr>
+        <w:t>.</w:t>
+      </w:r>
+      <w:r>
+        <w:rPr>
+          <w:sz w:val="24"/>
+          <w:szCs w:val="24"/>
+        </w:rPr>
+        <w:t>K</w:t>
+      </w:r>
+      <w:proofErr w:type="spellEnd"/>
+      <w:proofErr w:type="gramEnd"/>
       <w:r>
         <w:rPr>
           <w:sz w:val="24"/>
@@ -3238,7 +4219,15 @@
           <w:sz w:val="24"/>
           <w:szCs w:val="24"/>
         </w:rPr>
-        <w:t xml:space="preserve">összeállítása. A tábla feltöltéséhez felhasználjuk az előzőleg összekészített </w:t>
+        <w:t xml:space="preserve">összeállítása. A tábla feltöltéséhez </w:t>
+      </w:r>
+      <w:r>
+        <w:rPr>
+          <w:sz w:val="24"/>
+          <w:szCs w:val="24"/>
+        </w:rPr>
+        <w:lastRenderedPageBreak/>
+        <w:t xml:space="preserve">felhasználjuk az előzőleg összekészített </w:t>
       </w:r>
       <w:proofErr w:type="spellStart"/>
       <w:r>
@@ -3398,16 +4387,7 @@
           <w:sz w:val="24"/>
           <w:szCs w:val="24"/>
         </w:rPr>
-        <w:t xml:space="preserve"> ciklus, hiszen mindkettőnek ugyanannyi eleme van), és az összetar</w:t>
-      </w:r>
-      <w:bookmarkStart w:id="0" w:name="_GoBack"/>
-      <w:bookmarkEnd w:id="0"/>
-      <w:r>
-        <w:rPr>
-          <w:sz w:val="24"/>
-          <w:szCs w:val="24"/>
-        </w:rPr>
-        <w:t>tozó indexű adatokat belerakjuk ugyanabba a parancsba.</w:t>
+        <w:t xml:space="preserve"> ciklus, hiszen mindkettőnek ugyanannyi eleme van), és az összetartozó indexű adatokat belerakjuk ugyanabba a parancsba.</w:t>
       </w:r>
     </w:p>
     <w:p>
@@ -3452,7 +4432,7 @@
           <w:sz w:val="24"/>
           <w:szCs w:val="24"/>
         </w:rPr>
-        <w:t>DbWriter</w:t>
+        <w:t>ExecuteInserts</w:t>
       </w:r>
       <w:proofErr w:type="spellEnd"/>
       <w:r>
@@ -3964,7 +4944,30 @@
           <w:sz w:val="24"/>
           <w:szCs w:val="24"/>
         </w:rPr>
-        <w:t xml:space="preserve"> változó segítségével fogjuk tudni később a </w:t>
+        <w:t xml:space="preserve"> változó seg</w:t>
+      </w:r>
+      <w:r>
+        <w:rPr>
+          <w:sz w:val="24"/>
+          <w:szCs w:val="24"/>
+        </w:rPr>
+        <w:t xml:space="preserve">ítségével fogjuk tudni később az </w:t>
+      </w:r>
+      <w:proofErr w:type="spellStart"/>
+      <w:r>
+        <w:rPr>
+          <w:sz w:val="24"/>
+          <w:szCs w:val="24"/>
+        </w:rPr>
+        <w:t>Algorithms</w:t>
+      </w:r>
+      <w:proofErr w:type="spellEnd"/>
+      <w:r>
+        <w:rPr>
+          <w:sz w:val="24"/>
+          <w:szCs w:val="24"/>
+        </w:rPr>
+        <w:t xml:space="preserve"> osztály </w:t>
       </w:r>
       <w:proofErr w:type="spellStart"/>
       <w:r>
@@ -3988,7 +4991,21 @@
           <w:sz w:val="24"/>
           <w:szCs w:val="24"/>
         </w:rPr>
-        <w:t>metódusnál</w:t>
+        <w:t>metódus</w:t>
+      </w:r>
+      <w:r>
+        <w:rPr>
+          <w:sz w:val="24"/>
+          <w:szCs w:val="24"/>
+        </w:rPr>
+        <w:t>á</w:t>
+      </w:r>
+      <w:r>
+        <w:rPr>
+          <w:sz w:val="24"/>
+          <w:szCs w:val="24"/>
+        </w:rPr>
+        <w:t>nál</w:t>
       </w:r>
       <w:proofErr w:type="gramEnd"/>
       <w:r>
@@ -4032,7 +5049,7 @@
           <w:sz w:val="24"/>
           <w:szCs w:val="24"/>
         </w:rPr>
-        <w:t>keywordPrepare</w:t>
+        <w:t>prepareKeywords</w:t>
       </w:r>
       <w:proofErr w:type="spellEnd"/>
       <w:r>
@@ -4056,6 +5073,43 @@
           <w:szCs w:val="24"/>
         </w:rPr>
       </w:pPr>
+      <w:r>
+        <w:rPr>
+          <w:sz w:val="24"/>
+          <w:szCs w:val="24"/>
+        </w:rPr>
+        <w:t>A</w:t>
+      </w:r>
+      <w:r>
+        <w:rPr>
+          <w:sz w:val="24"/>
+          <w:szCs w:val="24"/>
+        </w:rPr>
+        <w:t xml:space="preserve">z </w:t>
+      </w:r>
+      <w:proofErr w:type="spellStart"/>
+      <w:r>
+        <w:rPr>
+          <w:sz w:val="24"/>
+          <w:szCs w:val="24"/>
+        </w:rPr>
+        <w:t>Algorithms</w:t>
+      </w:r>
+      <w:proofErr w:type="spellEnd"/>
+      <w:r>
+        <w:rPr>
+          <w:sz w:val="24"/>
+          <w:szCs w:val="24"/>
+        </w:rPr>
+        <w:t xml:space="preserve"> osztály</w:t>
+      </w:r>
+      <w:r>
+        <w:rPr>
+          <w:sz w:val="24"/>
+          <w:szCs w:val="24"/>
+        </w:rPr>
+        <w:t xml:space="preserve"> </w:t>
+      </w:r>
       <w:proofErr w:type="spellStart"/>
       <w:r>
         <w:rPr>
@@ -4102,6 +5156,43 @@
           <w:szCs w:val="24"/>
         </w:rPr>
       </w:pPr>
+      <w:r>
+        <w:rPr>
+          <w:sz w:val="24"/>
+          <w:szCs w:val="24"/>
+        </w:rPr>
+        <w:t>A</w:t>
+      </w:r>
+      <w:r>
+        <w:rPr>
+          <w:sz w:val="24"/>
+          <w:szCs w:val="24"/>
+        </w:rPr>
+        <w:t xml:space="preserve">z </w:t>
+      </w:r>
+      <w:proofErr w:type="spellStart"/>
+      <w:r>
+        <w:rPr>
+          <w:sz w:val="24"/>
+          <w:szCs w:val="24"/>
+        </w:rPr>
+        <w:t>Algorithms</w:t>
+      </w:r>
+      <w:proofErr w:type="spellEnd"/>
+      <w:r>
+        <w:rPr>
+          <w:sz w:val="24"/>
+          <w:szCs w:val="24"/>
+        </w:rPr>
+        <w:t xml:space="preserve"> osztály</w:t>
+      </w:r>
+      <w:r>
+        <w:rPr>
+          <w:sz w:val="24"/>
+          <w:szCs w:val="24"/>
+        </w:rPr>
+        <w:t xml:space="preserve"> </w:t>
+      </w:r>
       <w:proofErr w:type="spellStart"/>
       <w:r>
         <w:rPr>
@@ -4132,6 +5223,43 @@
           <w:szCs w:val="24"/>
         </w:rPr>
       </w:pPr>
+      <w:r>
+        <w:rPr>
+          <w:sz w:val="24"/>
+          <w:szCs w:val="24"/>
+        </w:rPr>
+        <w:t>A</w:t>
+      </w:r>
+      <w:r>
+        <w:rPr>
+          <w:sz w:val="24"/>
+          <w:szCs w:val="24"/>
+        </w:rPr>
+        <w:t xml:space="preserve">z </w:t>
+      </w:r>
+      <w:proofErr w:type="spellStart"/>
+      <w:r>
+        <w:rPr>
+          <w:sz w:val="24"/>
+          <w:szCs w:val="24"/>
+        </w:rPr>
+        <w:t>Algorithms</w:t>
+      </w:r>
+      <w:proofErr w:type="spellEnd"/>
+      <w:r>
+        <w:rPr>
+          <w:sz w:val="24"/>
+          <w:szCs w:val="24"/>
+        </w:rPr>
+        <w:t xml:space="preserve"> osztály</w:t>
+      </w:r>
+      <w:r>
+        <w:rPr>
+          <w:sz w:val="24"/>
+          <w:szCs w:val="24"/>
+        </w:rPr>
+        <w:t xml:space="preserve"> </w:t>
+      </w:r>
       <w:proofErr w:type="spellStart"/>
       <w:r>
         <w:rPr>
@@ -4170,7 +5298,6 @@
           <w:sz w:val="24"/>
           <w:szCs w:val="24"/>
         </w:rPr>
-        <w:lastRenderedPageBreak/>
         <w:t xml:space="preserve">A </w:t>
       </w:r>
       <w:proofErr w:type="gramStart"/>
@@ -4427,7 +5554,23 @@
           <w:sz w:val="24"/>
           <w:szCs w:val="24"/>
         </w:rPr>
-        <w:t xml:space="preserve">, ezután a </w:t>
+        <w:t xml:space="preserve">, ezután az </w:t>
+      </w:r>
+      <w:proofErr w:type="spellStart"/>
+      <w:r>
+        <w:rPr>
+          <w:sz w:val="24"/>
+          <w:szCs w:val="24"/>
+        </w:rPr>
+        <w:t>Algorithms</w:t>
+      </w:r>
+      <w:proofErr w:type="spellEnd"/>
+      <w:r>
+        <w:rPr>
+          <w:sz w:val="24"/>
+          <w:szCs w:val="24"/>
+        </w:rPr>
+        <w:t xml:space="preserve"> osztály </w:t>
       </w:r>
       <w:proofErr w:type="spellStart"/>
       <w:r>
@@ -4458,7 +5601,21 @@
           <w:sz w:val="24"/>
           <w:szCs w:val="24"/>
         </w:rPr>
-        <w:t>metódust</w:t>
+        <w:t>metódus</w:t>
+      </w:r>
+      <w:r>
+        <w:rPr>
+          <w:sz w:val="24"/>
+          <w:szCs w:val="24"/>
+        </w:rPr>
+        <w:t>á</w:t>
+      </w:r>
+      <w:r>
+        <w:rPr>
+          <w:sz w:val="24"/>
+          <w:szCs w:val="24"/>
+        </w:rPr>
+        <w:t>t</w:t>
       </w:r>
       <w:proofErr w:type="gramEnd"/>
       <w:r>
@@ -4777,7 +5934,15 @@
           <w:sz w:val="24"/>
           <w:szCs w:val="24"/>
         </w:rPr>
-        <w:t xml:space="preserve"> lista </w:t>
+        <w:t xml:space="preserve"> </w:t>
+      </w:r>
+      <w:r>
+        <w:rPr>
+          <w:sz w:val="24"/>
+          <w:szCs w:val="24"/>
+        </w:rPr>
+        <w:lastRenderedPageBreak/>
+        <w:t xml:space="preserve">lista </w:t>
       </w:r>
       <w:proofErr w:type="spellStart"/>
       <w:r>
@@ -5237,7 +6402,7 @@
           <w:sz w:val="24"/>
           <w:szCs w:val="24"/>
         </w:rPr>
-        <w:t>DbWrite</w:t>
+        <w:t>ExecuteInserts</w:t>
       </w:r>
       <w:proofErr w:type="spellEnd"/>
       <w:r>
@@ -5402,6 +6567,92 @@
     </w:lvl>
   </w:abstractNum>
   <w:abstractNum w:abstractNumId="1" w15:restartNumberingAfterBreak="0">
+    <w:nsid w:val="48E41DD5"/>
+    <w:multiLevelType w:val="hybridMultilevel"/>
+    <w:tmpl w:val="5F70A594"/>
+    <w:lvl w:ilvl="0" w:tplc="040E000F">
+      <w:start w:val="1"/>
+      <w:numFmt w:val="decimal"/>
+      <w:lvlText w:val="%1."/>
+      <w:lvlJc w:val="left"/>
+      <w:pPr>
+        <w:ind w:left="720" w:hanging="360"/>
+      </w:pPr>
+    </w:lvl>
+    <w:lvl w:ilvl="1" w:tplc="040E0019" w:tentative="1">
+      <w:start w:val="1"/>
+      <w:numFmt w:val="lowerLetter"/>
+      <w:lvlText w:val="%2."/>
+      <w:lvlJc w:val="left"/>
+      <w:pPr>
+        <w:ind w:left="1440" w:hanging="360"/>
+      </w:pPr>
+    </w:lvl>
+    <w:lvl w:ilvl="2" w:tplc="040E001B" w:tentative="1">
+      <w:start w:val="1"/>
+      <w:numFmt w:val="lowerRoman"/>
+      <w:lvlText w:val="%3."/>
+      <w:lvlJc w:val="right"/>
+      <w:pPr>
+        <w:ind w:left="2160" w:hanging="180"/>
+      </w:pPr>
+    </w:lvl>
+    <w:lvl w:ilvl="3" w:tplc="040E000F" w:tentative="1">
+      <w:start w:val="1"/>
+      <w:numFmt w:val="decimal"/>
+      <w:lvlText w:val="%4."/>
+      <w:lvlJc w:val="left"/>
+      <w:pPr>
+        <w:ind w:left="2880" w:hanging="360"/>
+      </w:pPr>
+    </w:lvl>
+    <w:lvl w:ilvl="4" w:tplc="040E0019" w:tentative="1">
+      <w:start w:val="1"/>
+      <w:numFmt w:val="lowerLetter"/>
+      <w:lvlText w:val="%5."/>
+      <w:lvlJc w:val="left"/>
+      <w:pPr>
+        <w:ind w:left="3600" w:hanging="360"/>
+      </w:pPr>
+    </w:lvl>
+    <w:lvl w:ilvl="5" w:tplc="040E001B" w:tentative="1">
+      <w:start w:val="1"/>
+      <w:numFmt w:val="lowerRoman"/>
+      <w:lvlText w:val="%6."/>
+      <w:lvlJc w:val="right"/>
+      <w:pPr>
+        <w:ind w:left="4320" w:hanging="180"/>
+      </w:pPr>
+    </w:lvl>
+    <w:lvl w:ilvl="6" w:tplc="040E000F" w:tentative="1">
+      <w:start w:val="1"/>
+      <w:numFmt w:val="decimal"/>
+      <w:lvlText w:val="%7."/>
+      <w:lvlJc w:val="left"/>
+      <w:pPr>
+        <w:ind w:left="5040" w:hanging="360"/>
+      </w:pPr>
+    </w:lvl>
+    <w:lvl w:ilvl="7" w:tplc="040E0019" w:tentative="1">
+      <w:start w:val="1"/>
+      <w:numFmt w:val="lowerLetter"/>
+      <w:lvlText w:val="%8."/>
+      <w:lvlJc w:val="left"/>
+      <w:pPr>
+        <w:ind w:left="5760" w:hanging="360"/>
+      </w:pPr>
+    </w:lvl>
+    <w:lvl w:ilvl="8" w:tplc="040E001B" w:tentative="1">
+      <w:start w:val="1"/>
+      <w:numFmt w:val="lowerRoman"/>
+      <w:lvlText w:val="%9."/>
+      <w:lvlJc w:val="right"/>
+      <w:pPr>
+        <w:ind w:left="6480" w:hanging="180"/>
+      </w:pPr>
+    </w:lvl>
+  </w:abstractNum>
+  <w:abstractNum w:abstractNumId="2" w15:restartNumberingAfterBreak="0">
     <w:nsid w:val="647B7C4B"/>
     <w:multiLevelType w:val="hybridMultilevel"/>
     <w:tmpl w:val="51B63B12"/>
@@ -5514,7 +6765,7 @@
       </w:rPr>
     </w:lvl>
   </w:abstractNum>
-  <w:abstractNum w:abstractNumId="2" w15:restartNumberingAfterBreak="0">
+  <w:abstractNum w:abstractNumId="3" w15:restartNumberingAfterBreak="0">
     <w:nsid w:val="69CA4B33"/>
     <w:multiLevelType w:val="hybridMultilevel"/>
     <w:tmpl w:val="3ADA1F4E"/>
@@ -5627,7 +6878,7 @@
       </w:rPr>
     </w:lvl>
   </w:abstractNum>
-  <w:abstractNum w:abstractNumId="3" w15:restartNumberingAfterBreak="0">
+  <w:abstractNum w:abstractNumId="4" w15:restartNumberingAfterBreak="0">
     <w:nsid w:val="73F53D34"/>
     <w:multiLevelType w:val="hybridMultilevel"/>
     <w:tmpl w:val="8C6EEF26"/>
@@ -5714,16 +6965,19 @@
     </w:lvl>
   </w:abstractNum>
   <w:num w:numId="1">
+    <w:abstractNumId w:val="3"/>
+  </w:num>
+  <w:num w:numId="2">
     <w:abstractNumId w:val="2"/>
   </w:num>
-  <w:num w:numId="2">
-    <w:abstractNumId w:val="1"/>
-  </w:num>
   <w:num w:numId="3">
-    <w:abstractNumId w:val="3"/>
+    <w:abstractNumId w:val="4"/>
   </w:num>
   <w:num w:numId="4">
     <w:abstractNumId w:val="0"/>
+  </w:num>
+  <w:num w:numId="5">
+    <w:abstractNumId w:val="1"/>
   </w:num>
 </w:numbering>
 </file>
@@ -6429,7 +7683,7 @@
 </file>
 
 <file path=customXml/itemProps1.xml><?xml version="1.0" encoding="utf-8"?>
-<ds:datastoreItem xmlns:ds="http://schemas.openxmlformats.org/officeDocument/2006/customXml" ds:itemID="{B7EEC0CB-9B55-487F-9E80-2DF2830A308C}">
+<ds:datastoreItem xmlns:ds="http://schemas.openxmlformats.org/officeDocument/2006/customXml" ds:itemID="{69A038E8-66C6-4B41-8E2A-0849ADECD4B9}">
   <ds:schemaRefs>
     <ds:schemaRef ds:uri="http://schemas.openxmlformats.org/officeDocument/2006/bibliography"/>
   </ds:schemaRefs>

</xml_diff>

<commit_message>
A dokumentáció igazítása a program változásaihoz
</commit_message>
<xml_diff>
--- a/documents/TableInserts.docx
+++ b/documents/TableInserts.docx
@@ -10,8 +10,6 @@
           <w:szCs w:val="24"/>
         </w:rPr>
       </w:pPr>
-      <w:bookmarkStart w:id="0" w:name="_GoBack"/>
-      <w:bookmarkEnd w:id="0"/>
       <w:r>
         <w:rPr>
           <w:sz w:val="24"/>
@@ -970,13 +968,6 @@
         </w:rPr>
         <w:t>Movie</w:t>
       </w:r>
-      <w:r>
-        <w:rPr>
-          <w:sz w:val="24"/>
-          <w:szCs w:val="24"/>
-        </w:rPr>
-        <w:t>data</w:t>
-      </w:r>
       <w:proofErr w:type="spellEnd"/>
       <w:r>
         <w:rPr>
@@ -1123,7 +1114,14 @@
           <w:sz w:val="24"/>
           <w:szCs w:val="24"/>
         </w:rPr>
-        <w:t>prepareKeywords</w:t>
+        <w:t>P</w:t>
+      </w:r>
+      <w:r>
+        <w:rPr>
+          <w:sz w:val="24"/>
+          <w:szCs w:val="24"/>
+        </w:rPr>
+        <w:t>repareKeywords</w:t>
       </w:r>
       <w:proofErr w:type="spellEnd"/>
       <w:r>
@@ -1139,7 +1137,14 @@
           <w:sz w:val="24"/>
           <w:szCs w:val="24"/>
         </w:rPr>
-        <w:t>prepareLanguages</w:t>
+        <w:t>P</w:t>
+      </w:r>
+      <w:r>
+        <w:rPr>
+          <w:sz w:val="24"/>
+          <w:szCs w:val="24"/>
+        </w:rPr>
+        <w:t>repareLanguages</w:t>
       </w:r>
       <w:proofErr w:type="spellEnd"/>
       <w:r>
@@ -1155,7 +1160,14 @@
           <w:sz w:val="24"/>
           <w:szCs w:val="24"/>
         </w:rPr>
-        <w:t>prepareDirectors</w:t>
+        <w:t>P</w:t>
+      </w:r>
+      <w:r>
+        <w:rPr>
+          <w:sz w:val="24"/>
+          <w:szCs w:val="24"/>
+        </w:rPr>
+        <w:t>repareDirectors</w:t>
       </w:r>
       <w:proofErr w:type="spellEnd"/>
       <w:r>
@@ -1171,7 +1183,14 @@
           <w:sz w:val="24"/>
           <w:szCs w:val="24"/>
         </w:rPr>
-        <w:t>prepareCountries</w:t>
+        <w:t>P</w:t>
+      </w:r>
+      <w:r>
+        <w:rPr>
+          <w:sz w:val="24"/>
+          <w:szCs w:val="24"/>
+        </w:rPr>
+        <w:t>repareCountries</w:t>
       </w:r>
       <w:proofErr w:type="spellEnd"/>
       <w:r>
@@ -1187,7 +1206,14 @@
           <w:sz w:val="24"/>
           <w:szCs w:val="24"/>
         </w:rPr>
-        <w:t>prepareGenres</w:t>
+        <w:t>P</w:t>
+      </w:r>
+      <w:r>
+        <w:rPr>
+          <w:sz w:val="24"/>
+          <w:szCs w:val="24"/>
+        </w:rPr>
+        <w:t>repareGenres</w:t>
       </w:r>
       <w:proofErr w:type="spellEnd"/>
       <w:r>
@@ -1532,7 +1558,14 @@
           <w:sz w:val="24"/>
           <w:szCs w:val="24"/>
         </w:rPr>
-        <w:t>removeWhitespace</w:t>
+        <w:t>R</w:t>
+      </w:r>
+      <w:r>
+        <w:rPr>
+          <w:sz w:val="24"/>
+          <w:szCs w:val="24"/>
+        </w:rPr>
+        <w:t>emoveWhitespace</w:t>
       </w:r>
       <w:proofErr w:type="spellEnd"/>
       <w:r>
@@ -1674,7 +1707,14 @@
           <w:sz w:val="24"/>
           <w:szCs w:val="24"/>
         </w:rPr>
-        <w:t>executeInserts</w:t>
+        <w:t>E</w:t>
+      </w:r>
+      <w:r>
+        <w:rPr>
+          <w:sz w:val="24"/>
+          <w:szCs w:val="24"/>
+        </w:rPr>
+        <w:t>xecuteInserts</w:t>
       </w:r>
       <w:proofErr w:type="spellEnd"/>
       <w:r>
@@ -1772,7 +1812,85 @@
           <w:sz w:val="24"/>
           <w:szCs w:val="24"/>
         </w:rPr>
-        <w:t xml:space="preserve"> Hiba esetén kiírja, hogy „Hiba történt a tábla feltöltése során”.</w:t>
+        <w:t xml:space="preserve"> Hiba esetén kiírja, hogy „</w:t>
+      </w:r>
+      <w:r>
+        <w:rPr>
+          <w:sz w:val="24"/>
+          <w:szCs w:val="24"/>
+        </w:rPr>
+        <w:t xml:space="preserve">An </w:t>
+      </w:r>
+      <w:proofErr w:type="spellStart"/>
+      <w:r>
+        <w:rPr>
+          <w:sz w:val="24"/>
+          <w:szCs w:val="24"/>
+        </w:rPr>
+        <w:t>err</w:t>
+      </w:r>
+      <w:r>
+        <w:rPr>
+          <w:sz w:val="24"/>
+          <w:szCs w:val="24"/>
+        </w:rPr>
+        <w:t>or</w:t>
+      </w:r>
+      <w:proofErr w:type="spellEnd"/>
+      <w:r>
+        <w:rPr>
+          <w:sz w:val="24"/>
+          <w:szCs w:val="24"/>
+        </w:rPr>
+        <w:t xml:space="preserve"> </w:t>
+      </w:r>
+      <w:proofErr w:type="spellStart"/>
+      <w:r>
+        <w:rPr>
+          <w:sz w:val="24"/>
+          <w:szCs w:val="24"/>
+        </w:rPr>
+        <w:t>occurred</w:t>
+      </w:r>
+      <w:proofErr w:type="spellEnd"/>
+      <w:r>
+        <w:rPr>
+          <w:sz w:val="24"/>
+          <w:szCs w:val="24"/>
+        </w:rPr>
+        <w:t xml:space="preserve"> during </w:t>
+      </w:r>
+      <w:proofErr w:type="spellStart"/>
+      <w:r>
+        <w:rPr>
+          <w:sz w:val="24"/>
+          <w:szCs w:val="24"/>
+        </w:rPr>
+        <w:t>table</w:t>
+      </w:r>
+      <w:proofErr w:type="spellEnd"/>
+      <w:r>
+        <w:rPr>
+          <w:sz w:val="24"/>
+          <w:szCs w:val="24"/>
+        </w:rPr>
+        <w:t xml:space="preserve"> </w:t>
+      </w:r>
+      <w:proofErr w:type="spellStart"/>
+      <w:r>
+        <w:rPr>
+          <w:sz w:val="24"/>
+          <w:szCs w:val="24"/>
+        </w:rPr>
+        <w:t>upload</w:t>
+      </w:r>
+      <w:proofErr w:type="spellEnd"/>
+      <w:r>
+        <w:rPr>
+          <w:sz w:val="24"/>
+          <w:szCs w:val="24"/>
+        </w:rPr>
+        <w:t>”.</w:t>
       </w:r>
     </w:p>
     <w:p>
@@ -2353,15 +2471,36 @@
           <w:sz w:val="24"/>
           <w:szCs w:val="24"/>
         </w:rPr>
-        <w:t>collectMoviedata</w:t>
-      </w:r>
-      <w:proofErr w:type="spellEnd"/>
-      <w:r>
-        <w:rPr>
-          <w:sz w:val="24"/>
-          <w:szCs w:val="24"/>
-        </w:rPr>
-        <w:t xml:space="preserve"> metódus, tehát a </w:t>
+        <w:t>C</w:t>
+      </w:r>
+      <w:r>
+        <w:rPr>
+          <w:sz w:val="24"/>
+          <w:szCs w:val="24"/>
+        </w:rPr>
+        <w:t>ollectMovi</w:t>
+      </w:r>
+      <w:r>
+        <w:rPr>
+          <w:sz w:val="24"/>
+          <w:szCs w:val="24"/>
+        </w:rPr>
+        <w:t>e</w:t>
+      </w:r>
+      <w:proofErr w:type="spellEnd"/>
+      <w:r>
+        <w:rPr>
+          <w:sz w:val="24"/>
+          <w:szCs w:val="24"/>
+        </w:rPr>
+        <w:t xml:space="preserve"> </w:t>
+      </w:r>
+      <w:r>
+        <w:rPr>
+          <w:sz w:val="24"/>
+          <w:szCs w:val="24"/>
+        </w:rPr>
+        <w:t xml:space="preserve">metódus, tehát a </w:t>
       </w:r>
       <w:proofErr w:type="spellStart"/>
       <w:r>
@@ -3065,7 +3204,7 @@
           <w:sz w:val="24"/>
           <w:szCs w:val="24"/>
         </w:rPr>
-        <w:t>genre</w:t>
+        <w:t>Genre</w:t>
       </w:r>
       <w:proofErr w:type="spellEnd"/>
       <w:r>
@@ -3081,7 +3220,7 @@
           <w:sz w:val="24"/>
           <w:szCs w:val="24"/>
         </w:rPr>
-        <w:t>keyword</w:t>
+        <w:t>Keyword</w:t>
       </w:r>
       <w:proofErr w:type="spellEnd"/>
       <w:r>
@@ -3097,7 +3236,7 @@
           <w:sz w:val="24"/>
           <w:szCs w:val="24"/>
         </w:rPr>
-        <w:t>language</w:t>
+        <w:t>Language</w:t>
       </w:r>
       <w:proofErr w:type="spellEnd"/>
       <w:r>
@@ -3113,15 +3252,22 @@
           <w:sz w:val="24"/>
           <w:szCs w:val="24"/>
         </w:rPr>
-        <w:t>director</w:t>
-      </w:r>
-      <w:proofErr w:type="spellEnd"/>
-      <w:r>
-        <w:rPr>
-          <w:sz w:val="24"/>
-          <w:szCs w:val="24"/>
-        </w:rPr>
-        <w:t>, country</w:t>
+        <w:t>Director</w:t>
+      </w:r>
+      <w:proofErr w:type="spellEnd"/>
+      <w:r>
+        <w:rPr>
+          <w:sz w:val="24"/>
+          <w:szCs w:val="24"/>
+        </w:rPr>
+        <w:t>, C</w:t>
+      </w:r>
+      <w:r>
+        <w:rPr>
+          <w:sz w:val="24"/>
+          <w:szCs w:val="24"/>
+        </w:rPr>
+        <w:t>ountry</w:t>
       </w:r>
     </w:p>
     <w:p>
@@ -3144,6 +3290,86 @@
         </w:rPr>
         <w:t>Kapcsolótáblát tölt fel</w:t>
       </w:r>
+      <w:r>
+        <w:rPr>
+          <w:sz w:val="24"/>
+          <w:szCs w:val="24"/>
+        </w:rPr>
+        <w:t xml:space="preserve">: </w:t>
+      </w:r>
+      <w:proofErr w:type="spellStart"/>
+      <w:r>
+        <w:rPr>
+          <w:sz w:val="24"/>
+          <w:szCs w:val="24"/>
+        </w:rPr>
+        <w:t>Movies_Genres</w:t>
+      </w:r>
+      <w:proofErr w:type="spellEnd"/>
+      <w:r>
+        <w:rPr>
+          <w:sz w:val="24"/>
+          <w:szCs w:val="24"/>
+        </w:rPr>
+        <w:t xml:space="preserve">, </w:t>
+      </w:r>
+      <w:proofErr w:type="spellStart"/>
+      <w:r>
+        <w:rPr>
+          <w:sz w:val="24"/>
+          <w:szCs w:val="24"/>
+        </w:rPr>
+        <w:t>Movie_Keywords</w:t>
+      </w:r>
+      <w:proofErr w:type="spellEnd"/>
+      <w:r>
+        <w:rPr>
+          <w:sz w:val="24"/>
+          <w:szCs w:val="24"/>
+        </w:rPr>
+        <w:t xml:space="preserve">, </w:t>
+      </w:r>
+      <w:proofErr w:type="spellStart"/>
+      <w:r>
+        <w:rPr>
+          <w:sz w:val="24"/>
+          <w:szCs w:val="24"/>
+        </w:rPr>
+        <w:t>Movie_Languages</w:t>
+      </w:r>
+      <w:proofErr w:type="spellEnd"/>
+      <w:r>
+        <w:rPr>
+          <w:sz w:val="24"/>
+          <w:szCs w:val="24"/>
+        </w:rPr>
+        <w:t xml:space="preserve">, </w:t>
+      </w:r>
+      <w:proofErr w:type="spellStart"/>
+      <w:r>
+        <w:rPr>
+          <w:sz w:val="24"/>
+          <w:szCs w:val="24"/>
+        </w:rPr>
+        <w:t>Movies_Directors</w:t>
+      </w:r>
+      <w:proofErr w:type="spellEnd"/>
+      <w:r>
+        <w:rPr>
+          <w:sz w:val="24"/>
+          <w:szCs w:val="24"/>
+        </w:rPr>
+        <w:t xml:space="preserve">, </w:t>
+      </w:r>
+      <w:proofErr w:type="spellStart"/>
+      <w:r>
+        <w:rPr>
+          <w:sz w:val="24"/>
+          <w:szCs w:val="24"/>
+        </w:rPr>
+        <w:t>Movies_Countries</w:t>
+      </w:r>
+      <w:proofErr w:type="spellEnd"/>
     </w:p>
     <w:p>
       <w:pPr>
@@ -3230,7 +3456,7 @@
           <w:sz w:val="24"/>
           <w:szCs w:val="24"/>
         </w:rPr>
-        <w:t>genre</w:t>
+        <w:t>Genre</w:t>
       </w:r>
       <w:proofErr w:type="spellEnd"/>
       <w:r>
@@ -3246,7 +3472,7 @@
           <w:sz w:val="24"/>
           <w:szCs w:val="24"/>
         </w:rPr>
-        <w:t>language</w:t>
+        <w:t>Language</w:t>
       </w:r>
       <w:proofErr w:type="spellEnd"/>
       <w:r>
@@ -3262,7 +3488,14 @@
           <w:sz w:val="24"/>
           <w:szCs w:val="24"/>
         </w:rPr>
-        <w:t>director</w:t>
+        <w:t>D</w:t>
+      </w:r>
+      <w:r>
+        <w:rPr>
+          <w:sz w:val="24"/>
+          <w:szCs w:val="24"/>
+        </w:rPr>
+        <w:t>irector</w:t>
       </w:r>
       <w:proofErr w:type="spellEnd"/>
       <w:r>
@@ -3395,7 +3628,14 @@
           <w:sz w:val="24"/>
           <w:szCs w:val="24"/>
         </w:rPr>
-        <w:t>keywords</w:t>
+        <w:t>K</w:t>
+      </w:r>
+      <w:r>
+        <w:rPr>
+          <w:sz w:val="24"/>
+          <w:szCs w:val="24"/>
+        </w:rPr>
+        <w:t>eywords</w:t>
       </w:r>
       <w:proofErr w:type="spellEnd"/>
       <w:r>
@@ -3411,7 +3651,14 @@
           <w:sz w:val="24"/>
           <w:szCs w:val="24"/>
         </w:rPr>
-        <w:t>prepareKeywords</w:t>
+        <w:t>P</w:t>
+      </w:r>
+      <w:r>
+        <w:rPr>
+          <w:sz w:val="24"/>
+          <w:szCs w:val="24"/>
+        </w:rPr>
+        <w:t>repareKeywords</w:t>
       </w:r>
       <w:proofErr w:type="spellEnd"/>
       <w:r>
@@ -3869,7 +4116,14 @@
           <w:sz w:val="24"/>
           <w:szCs w:val="24"/>
         </w:rPr>
-        <w:t>idGenerate</w:t>
+        <w:t>I</w:t>
+      </w:r>
+      <w:r>
+        <w:rPr>
+          <w:sz w:val="24"/>
+          <w:szCs w:val="24"/>
+        </w:rPr>
+        <w:t>dGenerate</w:t>
       </w:r>
       <w:proofErr w:type="spellEnd"/>
       <w:r>
@@ -4159,6 +4413,13 @@
         </w:rPr>
         <w:t>K</w:t>
       </w:r>
+      <w:r>
+        <w:rPr>
+          <w:sz w:val="24"/>
+          <w:szCs w:val="24"/>
+        </w:rPr>
+        <w:t>eywords</w:t>
+      </w:r>
       <w:proofErr w:type="spellEnd"/>
       <w:proofErr w:type="gramEnd"/>
       <w:r>
@@ -4212,14 +4473,7 @@
           <w:sz w:val="24"/>
           <w:szCs w:val="24"/>
         </w:rPr>
-        <w:t xml:space="preserve"> feltöltéséhez szükséges SQL táblafeltöltő utasítások </w:t>
-      </w:r>
-      <w:r>
-        <w:rPr>
-          <w:sz w:val="24"/>
-          <w:szCs w:val="24"/>
-        </w:rPr>
-        <w:t xml:space="preserve">összeállítása. A tábla feltöltéséhez </w:t>
+        <w:t xml:space="preserve"> </w:t>
       </w:r>
       <w:r>
         <w:rPr>
@@ -4227,7 +4481,28 @@
           <w:szCs w:val="24"/>
         </w:rPr>
         <w:lastRenderedPageBreak/>
-        <w:t xml:space="preserve">felhasználjuk az előzőleg összekészített </w:t>
+        <w:t xml:space="preserve">feltöltéséhez szükséges SQL táblafeltöltő utasítások </w:t>
+      </w:r>
+      <w:r>
+        <w:rPr>
+          <w:sz w:val="24"/>
+          <w:szCs w:val="24"/>
+        </w:rPr>
+        <w:t>összeállítása</w:t>
+      </w:r>
+      <w:r>
+        <w:rPr>
+          <w:sz w:val="24"/>
+          <w:szCs w:val="24"/>
+        </w:rPr>
+        <w:t xml:space="preserve"> LINQ használatával</w:t>
+      </w:r>
+      <w:r>
+        <w:rPr>
+          <w:sz w:val="24"/>
+          <w:szCs w:val="24"/>
+        </w:rPr>
+        <w:t xml:space="preserve">. A tábla feltöltéséhez felhasználjuk az előzőleg összekészített </w:t>
       </w:r>
       <w:proofErr w:type="spellStart"/>
       <w:r>
@@ -4307,87 +4582,7 @@
           <w:sz w:val="24"/>
           <w:szCs w:val="24"/>
         </w:rPr>
-        <w:t xml:space="preserve"> listát, mivel ebben kerülnek majd tárolásra a parancsok. Egy </w:t>
-      </w:r>
-      <w:proofErr w:type="spellStart"/>
-      <w:r>
-        <w:rPr>
-          <w:sz w:val="24"/>
-          <w:szCs w:val="24"/>
-        </w:rPr>
-        <w:t>for</w:t>
-      </w:r>
-      <w:proofErr w:type="spellEnd"/>
-      <w:r>
-        <w:rPr>
-          <w:sz w:val="24"/>
-          <w:szCs w:val="24"/>
-        </w:rPr>
-        <w:t xml:space="preserve"> ciklussal </w:t>
-      </w:r>
-      <w:proofErr w:type="spellStart"/>
-      <w:r>
-        <w:rPr>
-          <w:sz w:val="24"/>
-          <w:szCs w:val="24"/>
-        </w:rPr>
-        <w:t>végigmegyünk</w:t>
-      </w:r>
-      <w:proofErr w:type="spellEnd"/>
-      <w:r>
-        <w:rPr>
-          <w:sz w:val="24"/>
-          <w:szCs w:val="24"/>
-        </w:rPr>
-        <w:t xml:space="preserve"> az </w:t>
-      </w:r>
-      <w:proofErr w:type="spellStart"/>
-      <w:r>
-        <w:rPr>
-          <w:sz w:val="24"/>
-          <w:szCs w:val="24"/>
-        </w:rPr>
-        <w:t>id</w:t>
-      </w:r>
-      <w:proofErr w:type="spellEnd"/>
-      <w:r>
-        <w:rPr>
-          <w:sz w:val="24"/>
-          <w:szCs w:val="24"/>
-        </w:rPr>
-        <w:t xml:space="preserve"> és a </w:t>
-      </w:r>
-      <w:proofErr w:type="spellStart"/>
-      <w:r>
-        <w:rPr>
-          <w:sz w:val="24"/>
-          <w:szCs w:val="24"/>
-        </w:rPr>
-        <w:t>data</w:t>
-      </w:r>
-      <w:proofErr w:type="spellEnd"/>
-      <w:r>
-        <w:rPr>
-          <w:sz w:val="24"/>
-          <w:szCs w:val="24"/>
-        </w:rPr>
-        <w:t xml:space="preserve"> listán (elég egy darab </w:t>
-      </w:r>
-      <w:proofErr w:type="spellStart"/>
-      <w:r>
-        <w:rPr>
-          <w:sz w:val="24"/>
-          <w:szCs w:val="24"/>
-        </w:rPr>
-        <w:t>for</w:t>
-      </w:r>
-      <w:proofErr w:type="spellEnd"/>
-      <w:r>
-        <w:rPr>
-          <w:sz w:val="24"/>
-          <w:szCs w:val="24"/>
-        </w:rPr>
-        <w:t xml:space="preserve"> ciklus, hiszen mindkettőnek ugyanannyi eleme van), és az összetartozó indexű adatokat belerakjuk ugyanabba a parancsba.</w:t>
+        <w:t xml:space="preserve"> listát, mivel ebben kerülnek majd tárolásra a parancsok. </w:t>
       </w:r>
     </w:p>
     <w:p>
@@ -4723,7 +4918,14 @@
           <w:sz w:val="24"/>
           <w:szCs w:val="24"/>
         </w:rPr>
-        <w:t>keyword_movie</w:t>
+        <w:t>Keyword_M</w:t>
+      </w:r>
+      <w:r>
+        <w:rPr>
+          <w:sz w:val="24"/>
+          <w:szCs w:val="24"/>
+        </w:rPr>
+        <w:t>ovie</w:t>
       </w:r>
       <w:proofErr w:type="spellEnd"/>
       <w:r>
@@ -4769,14 +4971,28 @@
           <w:sz w:val="24"/>
           <w:szCs w:val="24"/>
         </w:rPr>
-        <w:t>genre</w:t>
-      </w:r>
-      <w:r>
-        <w:rPr>
-          <w:sz w:val="24"/>
-          <w:szCs w:val="24"/>
-        </w:rPr>
-        <w:t>_movie</w:t>
+        <w:t>G</w:t>
+      </w:r>
+      <w:r>
+        <w:rPr>
+          <w:sz w:val="24"/>
+          <w:szCs w:val="24"/>
+        </w:rPr>
+        <w:t>enre</w:t>
+      </w:r>
+      <w:r>
+        <w:rPr>
+          <w:sz w:val="24"/>
+          <w:szCs w:val="24"/>
+        </w:rPr>
+        <w:t>_M</w:t>
+      </w:r>
+      <w:r>
+        <w:rPr>
+          <w:sz w:val="24"/>
+          <w:szCs w:val="24"/>
+        </w:rPr>
+        <w:t>ovie</w:t>
       </w:r>
       <w:proofErr w:type="spellEnd"/>
       <w:r>
@@ -4792,14 +5008,28 @@
           <w:sz w:val="24"/>
           <w:szCs w:val="24"/>
         </w:rPr>
-        <w:t>language</w:t>
-      </w:r>
-      <w:r>
-        <w:rPr>
-          <w:sz w:val="24"/>
-          <w:szCs w:val="24"/>
-        </w:rPr>
-        <w:t>_movie</w:t>
+        <w:t>L</w:t>
+      </w:r>
+      <w:r>
+        <w:rPr>
+          <w:sz w:val="24"/>
+          <w:szCs w:val="24"/>
+        </w:rPr>
+        <w:t>anguage</w:t>
+      </w:r>
+      <w:r>
+        <w:rPr>
+          <w:sz w:val="24"/>
+          <w:szCs w:val="24"/>
+        </w:rPr>
+        <w:t>_M</w:t>
+      </w:r>
+      <w:r>
+        <w:rPr>
+          <w:sz w:val="24"/>
+          <w:szCs w:val="24"/>
+        </w:rPr>
+        <w:t>ovie</w:t>
       </w:r>
       <w:proofErr w:type="spellEnd"/>
       <w:r>
@@ -4815,14 +5045,28 @@
           <w:sz w:val="24"/>
           <w:szCs w:val="24"/>
         </w:rPr>
-        <w:t>director</w:t>
-      </w:r>
-      <w:r>
-        <w:rPr>
-          <w:sz w:val="24"/>
-          <w:szCs w:val="24"/>
-        </w:rPr>
-        <w:t>_movie</w:t>
+        <w:t>D</w:t>
+      </w:r>
+      <w:r>
+        <w:rPr>
+          <w:sz w:val="24"/>
+          <w:szCs w:val="24"/>
+        </w:rPr>
+        <w:t>irector</w:t>
+      </w:r>
+      <w:r>
+        <w:rPr>
+          <w:sz w:val="24"/>
+          <w:szCs w:val="24"/>
+        </w:rPr>
+        <w:t>_M</w:t>
+      </w:r>
+      <w:r>
+        <w:rPr>
+          <w:sz w:val="24"/>
+          <w:szCs w:val="24"/>
+        </w:rPr>
+        <w:t>ovie</w:t>
       </w:r>
       <w:proofErr w:type="spellEnd"/>
       <w:r>
@@ -4845,14 +5089,28 @@
           <w:sz w:val="24"/>
           <w:szCs w:val="24"/>
         </w:rPr>
-        <w:t>country</w:t>
-      </w:r>
-      <w:r>
-        <w:rPr>
-          <w:sz w:val="24"/>
-          <w:szCs w:val="24"/>
-        </w:rPr>
-        <w:t>_movie</w:t>
+        <w:t>C</w:t>
+      </w:r>
+      <w:r>
+        <w:rPr>
+          <w:sz w:val="24"/>
+          <w:szCs w:val="24"/>
+        </w:rPr>
+        <w:t>ountry</w:t>
+      </w:r>
+      <w:r>
+        <w:rPr>
+          <w:sz w:val="24"/>
+          <w:szCs w:val="24"/>
+        </w:rPr>
+        <w:t>_M</w:t>
+      </w:r>
+      <w:r>
+        <w:rPr>
+          <w:sz w:val="24"/>
+          <w:szCs w:val="24"/>
+        </w:rPr>
+        <w:t>ovie</w:t>
       </w:r>
       <w:proofErr w:type="spellEnd"/>
       <w:r>
@@ -5049,7 +5307,14 @@
           <w:sz w:val="24"/>
           <w:szCs w:val="24"/>
         </w:rPr>
-        <w:t>prepareKeywords</w:t>
+        <w:t>P</w:t>
+      </w:r>
+      <w:r>
+        <w:rPr>
+          <w:sz w:val="24"/>
+          <w:szCs w:val="24"/>
+        </w:rPr>
+        <w:t>repareKeywords</w:t>
       </w:r>
       <w:proofErr w:type="spellEnd"/>
       <w:r>
@@ -5199,7 +5464,14 @@
           <w:sz w:val="24"/>
           <w:szCs w:val="24"/>
         </w:rPr>
-        <w:t>idGenerate</w:t>
+        <w:t>I</w:t>
+      </w:r>
+      <w:r>
+        <w:rPr>
+          <w:sz w:val="24"/>
+          <w:szCs w:val="24"/>
+        </w:rPr>
+        <w:t>dGenerate</w:t>
       </w:r>
       <w:proofErr w:type="spellEnd"/>
       <w:r>
@@ -5266,7 +5538,14 @@
           <w:sz w:val="24"/>
           <w:szCs w:val="24"/>
         </w:rPr>
-        <w:t>createData</w:t>
+        <w:t>C</w:t>
+      </w:r>
+      <w:r>
+        <w:rPr>
+          <w:sz w:val="24"/>
+          <w:szCs w:val="24"/>
+        </w:rPr>
+        <w:t>reateData</w:t>
       </w:r>
       <w:proofErr w:type="spellEnd"/>
       <w:r>
@@ -5814,6 +6093,194 @@
           <w:sz w:val="24"/>
           <w:szCs w:val="24"/>
         </w:rPr>
+        <w:t>k</w:t>
+      </w:r>
+      <w:r>
+        <w:rPr>
+          <w:sz w:val="24"/>
+          <w:szCs w:val="24"/>
+        </w:rPr>
+        <w:t>eyword</w:t>
+      </w:r>
+      <w:proofErr w:type="spellEnd"/>
+      <w:r>
+        <w:rPr>
+          <w:sz w:val="24"/>
+          <w:szCs w:val="24"/>
+        </w:rPr>
+        <w:t xml:space="preserve"> adatokra van szükség. A </w:t>
+      </w:r>
+      <w:proofErr w:type="spellStart"/>
+      <w:r>
+        <w:rPr>
+          <w:sz w:val="24"/>
+          <w:szCs w:val="24"/>
+        </w:rPr>
+        <w:t>Keyword_M</w:t>
+      </w:r>
+      <w:r>
+        <w:rPr>
+          <w:sz w:val="24"/>
+          <w:szCs w:val="24"/>
+        </w:rPr>
+        <w:t>ovie</w:t>
+      </w:r>
+      <w:proofErr w:type="spellEnd"/>
+      <w:r>
+        <w:rPr>
+          <w:sz w:val="24"/>
+          <w:szCs w:val="24"/>
+        </w:rPr>
+        <w:t xml:space="preserve"> függvény elején a </w:t>
+      </w:r>
+      <w:proofErr w:type="spellStart"/>
+      <w:r>
+        <w:rPr>
+          <w:sz w:val="24"/>
+          <w:szCs w:val="24"/>
+        </w:rPr>
+        <w:t>mode</w:t>
+      </w:r>
+      <w:proofErr w:type="spellEnd"/>
+      <w:r>
+        <w:rPr>
+          <w:sz w:val="24"/>
+          <w:szCs w:val="24"/>
+        </w:rPr>
+        <w:t xml:space="preserve"> változót 0-ra állítottuk be, ezért a</w:t>
+      </w:r>
+      <w:r>
+        <w:rPr>
+          <w:sz w:val="24"/>
+          <w:szCs w:val="24"/>
+        </w:rPr>
+        <w:t xml:space="preserve"> </w:t>
+      </w:r>
+      <w:proofErr w:type="spellStart"/>
+      <w:r>
+        <w:rPr>
+          <w:sz w:val="24"/>
+          <w:szCs w:val="24"/>
+        </w:rPr>
+        <w:t>copy</w:t>
+      </w:r>
+      <w:proofErr w:type="spellEnd"/>
+      <w:r>
+        <w:rPr>
+          <w:sz w:val="24"/>
+          <w:szCs w:val="24"/>
+        </w:rPr>
+        <w:t xml:space="preserve"> </w:t>
+      </w:r>
+      <w:proofErr w:type="gramStart"/>
+      <w:r>
+        <w:rPr>
+          <w:sz w:val="24"/>
+          <w:szCs w:val="24"/>
+        </w:rPr>
+        <w:t>metódus</w:t>
+      </w:r>
+      <w:proofErr w:type="gramEnd"/>
+      <w:r>
+        <w:rPr>
+          <w:sz w:val="24"/>
+          <w:szCs w:val="24"/>
+        </w:rPr>
+        <w:t xml:space="preserve"> ha a </w:t>
+      </w:r>
+      <w:proofErr w:type="spellStart"/>
+      <w:r>
+        <w:rPr>
+          <w:sz w:val="24"/>
+          <w:szCs w:val="24"/>
+        </w:rPr>
+        <w:t>mode</w:t>
+      </w:r>
+      <w:proofErr w:type="spellEnd"/>
+      <w:r>
+        <w:rPr>
+          <w:sz w:val="24"/>
+          <w:szCs w:val="24"/>
+        </w:rPr>
+        <w:t xml:space="preserve"> értéke </w:t>
+      </w:r>
+      <w:proofErr w:type="spellStart"/>
+      <w:r>
+        <w:rPr>
+          <w:sz w:val="24"/>
+          <w:szCs w:val="24"/>
+        </w:rPr>
+        <w:t>Mode.Keyword</w:t>
+      </w:r>
+      <w:proofErr w:type="spellEnd"/>
+      <w:r>
+        <w:rPr>
+          <w:sz w:val="24"/>
+          <w:szCs w:val="24"/>
+        </w:rPr>
+        <w:t xml:space="preserve"> </w:t>
+      </w:r>
+      <w:proofErr w:type="spellStart"/>
+      <w:r>
+        <w:rPr>
+          <w:sz w:val="24"/>
+          <w:szCs w:val="24"/>
+        </w:rPr>
+        <w:t>enum</w:t>
+      </w:r>
+      <w:proofErr w:type="spellEnd"/>
+      <w:r>
+        <w:rPr>
+          <w:sz w:val="24"/>
+          <w:szCs w:val="24"/>
+        </w:rPr>
+        <w:t xml:space="preserve"> érték</w:t>
+      </w:r>
+      <w:r>
+        <w:rPr>
+          <w:sz w:val="24"/>
+          <w:szCs w:val="24"/>
+        </w:rPr>
+        <w:t xml:space="preserve">, akkor a </w:t>
+      </w:r>
+      <w:proofErr w:type="spellStart"/>
+      <w:r>
+        <w:rPr>
+          <w:sz w:val="24"/>
+          <w:szCs w:val="24"/>
+        </w:rPr>
+        <w:t>temp</w:t>
+      </w:r>
+      <w:proofErr w:type="spellEnd"/>
+      <w:r>
+        <w:rPr>
+          <w:sz w:val="24"/>
+          <w:szCs w:val="24"/>
+        </w:rPr>
+        <w:t xml:space="preserve"> listát a </w:t>
+      </w:r>
+      <w:proofErr w:type="spellStart"/>
+      <w:r>
+        <w:rPr>
+          <w:sz w:val="24"/>
+          <w:szCs w:val="24"/>
+        </w:rPr>
+        <w:t>movies</w:t>
+      </w:r>
+      <w:proofErr w:type="spellEnd"/>
+      <w:r>
+        <w:rPr>
+          <w:sz w:val="24"/>
+          <w:szCs w:val="24"/>
+        </w:rPr>
+        <w:t xml:space="preserve"> lista </w:t>
+      </w:r>
+      <w:proofErr w:type="spellStart"/>
+      <w:r>
+        <w:rPr>
+          <w:sz w:val="24"/>
+          <w:szCs w:val="24"/>
+        </w:rPr>
         <w:t>keyword</w:t>
       </w:r>
       <w:proofErr w:type="spellEnd"/>
@@ -5822,47 +6289,22 @@
           <w:sz w:val="24"/>
           <w:szCs w:val="24"/>
         </w:rPr>
-        <w:t xml:space="preserve"> adatokra van szükség. A </w:t>
-      </w:r>
-      <w:proofErr w:type="spellStart"/>
-      <w:r>
-        <w:rPr>
-          <w:sz w:val="24"/>
-          <w:szCs w:val="24"/>
-        </w:rPr>
-        <w:t>keyword_movie</w:t>
-      </w:r>
-      <w:proofErr w:type="spellEnd"/>
-      <w:r>
-        <w:rPr>
-          <w:sz w:val="24"/>
-          <w:szCs w:val="24"/>
-        </w:rPr>
-        <w:t xml:space="preserve"> függvény elején a </w:t>
-      </w:r>
-      <w:proofErr w:type="spellStart"/>
-      <w:r>
-        <w:rPr>
-          <w:sz w:val="24"/>
-          <w:szCs w:val="24"/>
-        </w:rPr>
-        <w:t>mode</w:t>
-      </w:r>
-      <w:proofErr w:type="spellEnd"/>
-      <w:r>
-        <w:rPr>
-          <w:sz w:val="24"/>
-          <w:szCs w:val="24"/>
-        </w:rPr>
-        <w:t xml:space="preserve"> változót 0-ra állítottuk be, ezért a </w:t>
-      </w:r>
-      <w:proofErr w:type="spellStart"/>
-      <w:r>
-        <w:rPr>
-          <w:sz w:val="24"/>
-          <w:szCs w:val="24"/>
-        </w:rPr>
-        <w:t>copy</w:t>
+        <w:t xml:space="preserve"> adataival tölti fel</w:t>
+      </w:r>
+      <w:r>
+        <w:rPr>
+          <w:sz w:val="24"/>
+          <w:szCs w:val="24"/>
+        </w:rPr>
+        <w:t xml:space="preserve">, ami az adatbázisunk </w:t>
+      </w:r>
+      <w:proofErr w:type="spellStart"/>
+      <w:r>
+        <w:rPr>
+          <w:sz w:val="24"/>
+          <w:szCs w:val="24"/>
+        </w:rPr>
+        <w:t>movie</w:t>
       </w:r>
       <w:proofErr w:type="spellEnd"/>
       <w:r>
@@ -5872,116 +6314,13 @@
         </w:rPr>
         <w:t xml:space="preserve"> </w:t>
       </w:r>
-      <w:proofErr w:type="gramStart"/>
-      <w:r>
-        <w:rPr>
-          <w:sz w:val="24"/>
-          <w:szCs w:val="24"/>
-        </w:rPr>
-        <w:t>metódus</w:t>
-      </w:r>
-      <w:proofErr w:type="gramEnd"/>
-      <w:r>
-        <w:rPr>
-          <w:sz w:val="24"/>
-          <w:szCs w:val="24"/>
-        </w:rPr>
-        <w:t xml:space="preserve"> ha a </w:t>
-      </w:r>
-      <w:proofErr w:type="spellStart"/>
-      <w:r>
-        <w:rPr>
-          <w:sz w:val="24"/>
-          <w:szCs w:val="24"/>
-        </w:rPr>
-        <w:t>mode</w:t>
-      </w:r>
-      <w:proofErr w:type="spellEnd"/>
-      <w:r>
-        <w:rPr>
-          <w:sz w:val="24"/>
-          <w:szCs w:val="24"/>
-        </w:rPr>
-        <w:t xml:space="preserve"> értéke 0, akkor a </w:t>
-      </w:r>
-      <w:proofErr w:type="spellStart"/>
-      <w:r>
-        <w:rPr>
-          <w:sz w:val="24"/>
-          <w:szCs w:val="24"/>
-        </w:rPr>
-        <w:t>temp</w:t>
-      </w:r>
-      <w:proofErr w:type="spellEnd"/>
-      <w:r>
-        <w:rPr>
-          <w:sz w:val="24"/>
-          <w:szCs w:val="24"/>
-        </w:rPr>
-        <w:t xml:space="preserve"> listát a </w:t>
-      </w:r>
-      <w:proofErr w:type="spellStart"/>
-      <w:r>
-        <w:rPr>
-          <w:sz w:val="24"/>
-          <w:szCs w:val="24"/>
-        </w:rPr>
-        <w:t>movies</w:t>
-      </w:r>
-      <w:proofErr w:type="spellEnd"/>
-      <w:r>
-        <w:rPr>
-          <w:sz w:val="24"/>
-          <w:szCs w:val="24"/>
-        </w:rPr>
-        <w:t xml:space="preserve"> </w:t>
-      </w:r>
       <w:r>
         <w:rPr>
           <w:sz w:val="24"/>
           <w:szCs w:val="24"/>
         </w:rPr>
         <w:lastRenderedPageBreak/>
-        <w:t xml:space="preserve">lista </w:t>
-      </w:r>
-      <w:proofErr w:type="spellStart"/>
-      <w:r>
-        <w:rPr>
-          <w:sz w:val="24"/>
-          <w:szCs w:val="24"/>
-        </w:rPr>
-        <w:t>keyword</w:t>
-      </w:r>
-      <w:proofErr w:type="spellEnd"/>
-      <w:r>
-        <w:rPr>
-          <w:sz w:val="24"/>
-          <w:szCs w:val="24"/>
-        </w:rPr>
-        <w:t xml:space="preserve"> adataival tölti fel</w:t>
-      </w:r>
-      <w:r>
-        <w:rPr>
-          <w:sz w:val="24"/>
-          <w:szCs w:val="24"/>
-        </w:rPr>
-        <w:t xml:space="preserve">, ami az adatbázisunk </w:t>
-      </w:r>
-      <w:proofErr w:type="spellStart"/>
-      <w:r>
-        <w:rPr>
-          <w:sz w:val="24"/>
-          <w:szCs w:val="24"/>
-        </w:rPr>
-        <w:t>movie</w:t>
-      </w:r>
-      <w:proofErr w:type="spellEnd"/>
-      <w:r>
-        <w:rPr>
-          <w:sz w:val="24"/>
-          <w:szCs w:val="24"/>
-        </w:rPr>
-        <w:t xml:space="preserve"> táblájának </w:t>
+        <w:t xml:space="preserve">táblájának </w:t>
       </w:r>
       <w:proofErr w:type="spellStart"/>
       <w:r>
@@ -6082,7 +6421,14 @@
           <w:sz w:val="24"/>
           <w:szCs w:val="24"/>
         </w:rPr>
-        <w:t>createData-ba</w:t>
+        <w:t>C</w:t>
+      </w:r>
+      <w:r>
+        <w:rPr>
+          <w:sz w:val="24"/>
+          <w:szCs w:val="24"/>
+        </w:rPr>
+        <w:t>reateData-ba</w:t>
       </w:r>
       <w:proofErr w:type="spellEnd"/>
       <w:r>
@@ -6372,8 +6718,31 @@
           <w:sz w:val="24"/>
           <w:szCs w:val="24"/>
         </w:rPr>
-        <w:t>FillUp_MK</w:t>
-      </w:r>
+        <w:t>FillUp_M</w:t>
+      </w:r>
+      <w:r>
+        <w:rPr>
+          <w:sz w:val="24"/>
+          <w:szCs w:val="24"/>
+        </w:rPr>
+        <w:t>ovies</w:t>
+      </w:r>
+      <w:r>
+        <w:rPr>
+          <w:sz w:val="24"/>
+          <w:szCs w:val="24"/>
+        </w:rPr>
+        <w:t>K</w:t>
+      </w:r>
+      <w:r>
+        <w:rPr>
+          <w:sz w:val="24"/>
+          <w:szCs w:val="24"/>
+        </w:rPr>
+        <w:t>eywords</w:t>
+      </w:r>
+      <w:bookmarkStart w:id="0" w:name="_GoBack"/>
+      <w:bookmarkEnd w:id="0"/>
       <w:proofErr w:type="spellEnd"/>
       <w:r>
         <w:rPr>
@@ -7683,7 +8052,7 @@
 </file>
 
 <file path=customXml/itemProps1.xml><?xml version="1.0" encoding="utf-8"?>
-<ds:datastoreItem xmlns:ds="http://schemas.openxmlformats.org/officeDocument/2006/customXml" ds:itemID="{69A038E8-66C6-4B41-8E2A-0849ADECD4B9}">
+<ds:datastoreItem xmlns:ds="http://schemas.openxmlformats.org/officeDocument/2006/customXml" ds:itemID="{86F95C24-4948-4106-B2AA-F243D978B343}">
   <ds:schemaRefs>
     <ds:schemaRef ds:uri="http://schemas.openxmlformats.org/officeDocument/2006/bibliography"/>
   </ds:schemaRefs>

</xml_diff>